<commit_message>
email just for jobs
</commit_message>
<xml_diff>
--- a/format1/HARI_Resume.DOCX
+++ b/format1/HARI_Resume.DOCX
@@ -1,6 +1,6 @@
 
 <file path=word/document.xml><?xml version="1.0" encoding="utf-8"?>
-<w:document xmlns:wpc="http://schemas.microsoft.com/office/word/2010/wordprocessingCanvas" xmlns:cx="http://schemas.microsoft.com/office/drawing/2014/chartex" xmlns:cx1="http://schemas.microsoft.com/office/drawing/2015/9/8/chartex" xmlns:cx2="http://schemas.microsoft.com/office/drawing/2015/10/21/chartex" xmlns:cx3="http://schemas.microsoft.com/office/drawing/2016/5/9/chartex" xmlns:cx4="http://schemas.microsoft.com/office/drawing/2016/5/10/chartex" xmlns:cx5="http://schemas.microsoft.com/office/drawing/2016/5/11/chartex" xmlns:cx6="http://schemas.microsoft.com/office/drawing/2016/5/12/chartex" xmlns:cx7="http://schemas.microsoft.com/office/drawing/2016/5/13/chartex" xmlns:cx8="http://schemas.microsoft.com/office/drawing/2016/5/14/chartex" xmlns:mc="http://schemas.openxmlformats.org/markup-compatibility/2006" xmlns:aink="http://schemas.microsoft.com/office/drawing/2016/ink" xmlns:am3d="http://schemas.microsoft.com/office/drawing/2017/model3d" xmlns:o="urn:schemas-microsoft-com:office:office" xmlns:r="http://schemas.openxmlformats.org/officeDocument/2006/relationships" xmlns:m="http://schemas.openxmlformats.org/officeDocument/2006/math" xmlns:v="urn:schemas-microsoft-com:vml" xmlns:wp14="http://schemas.microsoft.com/office/word/2010/wordprocessingDrawing" xmlns:wp="http://schemas.openxmlformats.org/drawingml/2006/wordprocessingDrawing" xmlns:w10="urn:schemas-microsoft-com:office:word" xmlns:w="http://schemas.openxmlformats.org/wordprocessingml/2006/main" xmlns:w14="http://schemas.microsoft.com/office/word/2010/wordml" xmlns:w15="http://schemas.microsoft.com/office/word/2012/wordml" xmlns:w16cex="http://schemas.microsoft.com/office/word/2018/wordml/cex" xmlns:w16cid="http://schemas.microsoft.com/office/word/2016/wordml/cid" xmlns:w16="http://schemas.microsoft.com/office/word/2018/wordml" xmlns:w16se="http://schemas.microsoft.com/office/word/2015/wordml/symex" xmlns:wpg="http://schemas.microsoft.com/office/word/2010/wordprocessingGroup" xmlns:wpi="http://schemas.microsoft.com/office/word/2010/wordprocessingInk" xmlns:wne="http://schemas.microsoft.com/office/word/2006/wordml" xmlns:wps="http://schemas.microsoft.com/office/word/2010/wordprocessingShape" mc:Ignorable="w14 w15 w16se w16cid w16 w16cex wp14">
+<w:document xmlns:wpc="http://schemas.microsoft.com/office/word/2010/wordprocessingCanvas" xmlns:cx="http://schemas.microsoft.com/office/drawing/2014/chartex" xmlns:cx1="http://schemas.microsoft.com/office/drawing/2015/9/8/chartex" xmlns:cx2="http://schemas.microsoft.com/office/drawing/2015/10/21/chartex" xmlns:cx3="http://schemas.microsoft.com/office/drawing/2016/5/9/chartex" xmlns:cx4="http://schemas.microsoft.com/office/drawing/2016/5/10/chartex" xmlns:cx5="http://schemas.microsoft.com/office/drawing/2016/5/11/chartex" xmlns:cx6="http://schemas.microsoft.com/office/drawing/2016/5/12/chartex" xmlns:cx7="http://schemas.microsoft.com/office/drawing/2016/5/13/chartex" xmlns:cx8="http://schemas.microsoft.com/office/drawing/2016/5/14/chartex" xmlns:mc="http://schemas.openxmlformats.org/markup-compatibility/2006" xmlns:aink="http://schemas.microsoft.com/office/drawing/2016/ink" xmlns:am3d="http://schemas.microsoft.com/office/drawing/2017/model3d" xmlns:o="urn:schemas-microsoft-com:office:office" xmlns:r="http://schemas.openxmlformats.org/officeDocument/2006/relationships" xmlns:m="http://schemas.openxmlformats.org/officeDocument/2006/math" xmlns:v="urn:schemas-microsoft-com:vml" xmlns:wp14="http://schemas.microsoft.com/office/word/2010/wordprocessingDrawing" xmlns:wp="http://schemas.openxmlformats.org/drawingml/2006/wordprocessingDrawing" xmlns:w10="urn:schemas-microsoft-com:office:word" xmlns:w="http://schemas.openxmlformats.org/wordprocessingml/2006/main" xmlns:w14="http://schemas.microsoft.com/office/word/2010/wordml" xmlns:w15="http://schemas.microsoft.com/office/word/2012/wordml" xmlns:w16cid="http://schemas.microsoft.com/office/word/2016/wordml/cid" xmlns:w16se="http://schemas.microsoft.com/office/word/2015/wordml/symex" xmlns:wpg="http://schemas.microsoft.com/office/word/2010/wordprocessingGroup" xmlns:wpi="http://schemas.microsoft.com/office/word/2010/wordprocessingInk" xmlns:wne="http://schemas.microsoft.com/office/word/2006/wordml" xmlns:wps="http://schemas.microsoft.com/office/word/2010/wordprocessingShape" mc:Ignorable="w14 w15 w16se w16cid wp14">
   <w:background w:color="FFFFFF"/>
   <w:body>
     <w:p/>
@@ -129,7 +129,18 @@
                 <w:sz w:val="20"/>
                 <w:szCs w:val="20"/>
               </w:rPr>
-              <w:t>charanp@gmail.com</w:t>
+              <w:t>h</w:t>
+            </w:r>
+            <w:bookmarkStart w:id="0" w:name="_GoBack"/>
+            <w:bookmarkEnd w:id="0"/>
+            <w:r>
+              <w:rPr>
+                <w:rStyle w:val="separator-left"/>
+                <w:rFonts w:ascii="Hind" w:eastAsia="Alegreya Sans" w:hAnsi="Hind" w:cs="Alegreya Sans"/>
+                <w:sz w:val="20"/>
+                <w:szCs w:val="20"/>
+              </w:rPr>
+              <w:t>ari.mstack@gmail.com</w:t>
             </w:r>
           </w:p>
           <w:p>
@@ -327,21 +338,8 @@
                   <w:szCs w:val="20"/>
                   <w:u w:val="none"/>
                 </w:rPr>
-                <w:t>github.com/</w:t>
+                <w:t>github.com/harip</w:t>
               </w:r>
-              <w:proofErr w:type="spellStart"/>
-              <w:r>
-                <w:rPr>
-                  <w:rStyle w:val="Hyperlink"/>
-                  <w:rFonts w:ascii="Hind" w:hAnsi="Hind" w:cs="TrebuchetMS"/>
-                  <w:spacing w:val="7"/>
-                  <w:sz w:val="20"/>
-                  <w:szCs w:val="20"/>
-                  <w:u w:val="none"/>
-                </w:rPr>
-                <w:t>harip</w:t>
-              </w:r>
-              <w:proofErr w:type="spellEnd"/>
             </w:hyperlink>
           </w:p>
           <w:p>
@@ -398,20 +396,8 @@
                   <w:szCs w:val="20"/>
                   <w:u w:val="none"/>
                 </w:rPr>
-                <w:t>linkedin.com/in/</w:t>
+                <w:t>linkedin.com/in/charanp</w:t>
               </w:r>
-              <w:proofErr w:type="spellStart"/>
-              <w:r>
-                <w:rPr>
-                  <w:rStyle w:val="Hyperlink"/>
-                  <w:rFonts w:ascii="Hind" w:hAnsi="Hind"/>
-                  <w:sz w:val="20"/>
-                  <w:szCs w:val="20"/>
-                  <w:u w:val="none"/>
-                </w:rPr>
-                <w:t>charanp</w:t>
-              </w:r>
-              <w:proofErr w:type="spellEnd"/>
             </w:hyperlink>
           </w:p>
           <w:p>
@@ -842,47 +828,7 @@
                 <w:sz w:val="20"/>
                 <w:szCs w:val="20"/>
               </w:rPr>
-              <w:t xml:space="preserve">Data analysis experience using Python and packages such as pandas, </w:t>
-            </w:r>
-            <w:proofErr w:type="spellStart"/>
-            <w:r>
-              <w:rPr>
-                <w:rStyle w:val="separator-main"/>
-                <w:rFonts w:ascii="Hind" w:eastAsia="Alegreya Sans" w:hAnsi="Hind" w:cs="Alegreya Sans"/>
-                <w:sz w:val="20"/>
-                <w:szCs w:val="20"/>
-              </w:rPr>
-              <w:t>numpy</w:t>
-            </w:r>
-            <w:proofErr w:type="spellEnd"/>
-            <w:r>
-              <w:rPr>
-                <w:rStyle w:val="separator-main"/>
-                <w:rFonts w:ascii="Hind" w:eastAsia="Alegreya Sans" w:hAnsi="Hind" w:cs="Alegreya Sans"/>
-                <w:sz w:val="20"/>
-                <w:szCs w:val="20"/>
-              </w:rPr>
-              <w:t xml:space="preserve">, </w:t>
-            </w:r>
-            <w:proofErr w:type="spellStart"/>
-            <w:r>
-              <w:rPr>
-                <w:rStyle w:val="separator-main"/>
-                <w:rFonts w:ascii="Hind" w:eastAsia="Alegreya Sans" w:hAnsi="Hind" w:cs="Alegreya Sans"/>
-                <w:sz w:val="20"/>
-                <w:szCs w:val="20"/>
-              </w:rPr>
-              <w:t>sklearn</w:t>
-            </w:r>
-            <w:proofErr w:type="spellEnd"/>
-            <w:r>
-              <w:rPr>
-                <w:rStyle w:val="separator-main"/>
-                <w:rFonts w:ascii="Hind" w:eastAsia="Alegreya Sans" w:hAnsi="Hind" w:cs="Alegreya Sans"/>
-                <w:sz w:val="20"/>
-                <w:szCs w:val="20"/>
-              </w:rPr>
-              <w:t>.</w:t>
+              <w:t>Data analysis experience using Python and packages such as pandas, numpy, sklearn.</w:t>
             </w:r>
           </w:p>
           <w:p>
@@ -963,47 +909,7 @@
                       <w:sz w:val="20"/>
                       <w:szCs w:val="20"/>
                     </w:rPr>
-                    <w:t xml:space="preserve"> - CloudFormation, SES, SNS, S3, AWS </w:t>
-                  </w:r>
-                  <w:proofErr w:type="spellStart"/>
-                  <w:r>
-                    <w:rPr>
-                      <w:rStyle w:val="separator-main"/>
-                      <w:rFonts w:ascii="Hind" w:eastAsia="Alegreya Sans" w:hAnsi="Hind" w:cs="Alegreya Sans"/>
-                      <w:sz w:val="20"/>
-                      <w:szCs w:val="20"/>
-                    </w:rPr>
-                    <w:t>Powershell</w:t>
-                  </w:r>
-                  <w:proofErr w:type="spellEnd"/>
-                  <w:r>
-                    <w:rPr>
-                      <w:rStyle w:val="separator-main"/>
-                      <w:rFonts w:ascii="Hind" w:eastAsia="Alegreya Sans" w:hAnsi="Hind" w:cs="Alegreya Sans"/>
-                      <w:sz w:val="20"/>
-                      <w:szCs w:val="20"/>
-                    </w:rPr>
-                    <w:t xml:space="preserve"> CLI, DynamoDB Streams, Elastic Container Service, Lambda/Step Functions (Python), Glue, CloudWatch, API Gateway, </w:t>
-                  </w:r>
-                  <w:proofErr w:type="spellStart"/>
-                  <w:r>
-                    <w:rPr>
-                      <w:rStyle w:val="separator-main"/>
-                      <w:rFonts w:ascii="Hind" w:eastAsia="Alegreya Sans" w:hAnsi="Hind" w:cs="Alegreya Sans"/>
-                      <w:sz w:val="20"/>
-                      <w:szCs w:val="20"/>
-                    </w:rPr>
-                    <w:t>Powershell</w:t>
-                  </w:r>
-                  <w:proofErr w:type="spellEnd"/>
-                  <w:r>
-                    <w:rPr>
-                      <w:rStyle w:val="separator-main"/>
-                      <w:rFonts w:ascii="Hind" w:eastAsia="Alegreya Sans" w:hAnsi="Hind" w:cs="Alegreya Sans"/>
-                      <w:sz w:val="20"/>
-                      <w:szCs w:val="20"/>
-                    </w:rPr>
-                    <w:t xml:space="preserve"> CLI, RDS, Athena.</w:t>
+                    <w:t xml:space="preserve"> - CloudFormation, SES, SNS, S3, AWS Powershell CLI, DynamoDB Streams, Elastic Container Service, Lambda/Step Functions (Python), Glue, CloudWatch, API Gateway, Powershell CLI, RDS, Athena.</w:t>
                   </w:r>
                   <w:r>
                     <w:rPr>
@@ -1063,27 +969,7 @@
                       <w:sz w:val="20"/>
                       <w:szCs w:val="20"/>
                     </w:rPr>
-                    <w:t xml:space="preserve">Functions (C#, Python), Logic Apps, App Insights, </w:t>
-                  </w:r>
-                  <w:proofErr w:type="spellStart"/>
-                  <w:r>
-                    <w:rPr>
-                      <w:rStyle w:val="separator-main"/>
-                      <w:rFonts w:ascii="Hind" w:eastAsia="Alegreya Sans" w:hAnsi="Hind" w:cs="Alegreya Sans"/>
-                      <w:sz w:val="20"/>
-                      <w:szCs w:val="20"/>
-                    </w:rPr>
-                    <w:t>CosmosDB</w:t>
-                  </w:r>
-                  <w:proofErr w:type="spellEnd"/>
-                  <w:r>
-                    <w:rPr>
-                      <w:rStyle w:val="separator-main"/>
-                      <w:rFonts w:ascii="Hind" w:eastAsia="Alegreya Sans" w:hAnsi="Hind" w:cs="Alegreya Sans"/>
-                      <w:sz w:val="20"/>
-                      <w:szCs w:val="20"/>
-                    </w:rPr>
-                    <w:t>, SQL Server.</w:t>
+                    <w:t>Functions (C#, Python), Logic Apps, App Insights, CosmosDB, SQL Server.</w:t>
                   </w:r>
                 </w:p>
                 <w:p>
@@ -1119,27 +1005,7 @@
                       <w:sz w:val="20"/>
                       <w:szCs w:val="20"/>
                     </w:rPr>
-                    <w:t xml:space="preserve"> - </w:t>
-                  </w:r>
-                  <w:proofErr w:type="spellStart"/>
-                  <w:r>
-                    <w:rPr>
-                      <w:rStyle w:val="separator-main"/>
-                      <w:rFonts w:ascii="Hind" w:eastAsia="Alegreya Sans" w:hAnsi="Hind" w:cs="Alegreya Sans"/>
-                      <w:sz w:val="20"/>
-                      <w:szCs w:val="20"/>
-                    </w:rPr>
-                    <w:t>OpenWhisk</w:t>
-                  </w:r>
-                  <w:proofErr w:type="spellEnd"/>
-                  <w:r>
-                    <w:rPr>
-                      <w:rStyle w:val="separator-main"/>
-                      <w:rFonts w:ascii="Hind" w:eastAsia="Alegreya Sans" w:hAnsi="Hind" w:cs="Alegreya Sans"/>
-                      <w:sz w:val="20"/>
-                      <w:szCs w:val="20"/>
-                    </w:rPr>
-                    <w:t>/Cloud Functions, MQTT and IOT</w:t>
+                    <w:t xml:space="preserve"> - OpenWhisk/Cloud Functions, MQTT and IOT</w:t>
                   </w:r>
                 </w:p>
                 <w:p>
@@ -1371,27 +1237,7 @@
                       <w:sz w:val="20"/>
                       <w:szCs w:val="20"/>
                     </w:rPr>
-                    <w:t xml:space="preserve"> Jest, Karma, Selenium, </w:t>
-                  </w:r>
-                  <w:proofErr w:type="spellStart"/>
-                  <w:r>
-                    <w:rPr>
-                      <w:rStyle w:val="span"/>
-                      <w:rFonts w:ascii="Hind" w:eastAsia="Alegreya Sans" w:hAnsi="Hind" w:cs="Alegreya Sans"/>
-                      <w:sz w:val="20"/>
-                      <w:szCs w:val="20"/>
-                    </w:rPr>
-                    <w:t>MSTest</w:t>
-                  </w:r>
-                  <w:proofErr w:type="spellEnd"/>
-                  <w:r>
-                    <w:rPr>
-                      <w:rStyle w:val="span"/>
-                      <w:rFonts w:ascii="Hind" w:eastAsia="Alegreya Sans" w:hAnsi="Hind" w:cs="Alegreya Sans"/>
-                      <w:sz w:val="20"/>
-                      <w:szCs w:val="20"/>
-                    </w:rPr>
-                    <w:t>.</w:t>
+                    <w:t xml:space="preserve"> Jest, Karma, Selenium, MSTest.</w:t>
                   </w:r>
                 </w:p>
                 <w:p>
@@ -1456,39 +1302,8 @@
                       <w:sz w:val="20"/>
                       <w:szCs w:val="20"/>
                     </w:rPr>
-                    <w:t xml:space="preserve"> - Pandas, </w:t>
+                    <w:t xml:space="preserve"> - Pandas, numpy, Pet, sklearn</w:t>
                   </w:r>
-                  <w:proofErr w:type="spellStart"/>
-                  <w:r>
-                    <w:rPr>
-                      <w:rStyle w:val="separator-main"/>
-                      <w:rFonts w:ascii="Hind" w:eastAsia="Alegreya Sans" w:hAnsi="Hind" w:cs="Alegreya Sans"/>
-                      <w:sz w:val="20"/>
-                      <w:szCs w:val="20"/>
-                    </w:rPr>
-                    <w:t>numpy</w:t>
-                  </w:r>
-                  <w:proofErr w:type="spellEnd"/>
-                  <w:r>
-                    <w:rPr>
-                      <w:rStyle w:val="separator-main"/>
-                      <w:rFonts w:ascii="Hind" w:eastAsia="Alegreya Sans" w:hAnsi="Hind" w:cs="Alegreya Sans"/>
-                      <w:sz w:val="20"/>
-                      <w:szCs w:val="20"/>
-                    </w:rPr>
-                    <w:t xml:space="preserve">, Pet, </w:t>
-                  </w:r>
-                  <w:proofErr w:type="spellStart"/>
-                  <w:r>
-                    <w:rPr>
-                      <w:rStyle w:val="separator-main"/>
-                      <w:rFonts w:ascii="Hind" w:eastAsia="Alegreya Sans" w:hAnsi="Hind" w:cs="Alegreya Sans"/>
-                      <w:sz w:val="20"/>
-                      <w:szCs w:val="20"/>
-                    </w:rPr>
-                    <w:t>sklearn</w:t>
-                  </w:r>
-                  <w:proofErr w:type="spellEnd"/>
                   <w:r>
                     <w:rPr>
                       <w:rStyle w:val="separator-main"/>
@@ -1705,73 +1520,16 @@
                       <w:sz w:val="20"/>
                       <w:szCs w:val="20"/>
                     </w:rPr>
-                    <w:t xml:space="preserve"> - </w:t>
+                    <w:t xml:space="preserve"> - datadog</w:t>
                   </w:r>
-                  <w:proofErr w:type="spellStart"/>
-                  <w:r>
-                    <w:rPr>
-                      <w:rStyle w:val="separator-main"/>
-                      <w:rFonts w:ascii="Hind" w:eastAsia="Alegreya Sans" w:hAnsi="Hind" w:cs="Alegreya Sans"/>
-                      <w:sz w:val="20"/>
-                      <w:szCs w:val="20"/>
-                    </w:rPr>
-                    <w:t>datadog</w:t>
-                  </w:r>
-                  <w:proofErr w:type="spellEnd"/>
                   <w:r>
                     <w:rPr>
                       <w:rFonts w:ascii="Hind" w:hAnsi="Hind"/>
                       <w:sz w:val="20"/>
                       <w:szCs w:val="20"/>
                     </w:rPr>
-                    <w:t xml:space="preserve">, </w:t>
+                    <w:t>, NewRelic, nHibernate Profiler, SQL Profiler, dotTrace</w:t>
                   </w:r>
-                  <w:proofErr w:type="spellStart"/>
-                  <w:r>
-                    <w:rPr>
-                      <w:rFonts w:ascii="Hind" w:hAnsi="Hind"/>
-                      <w:sz w:val="20"/>
-                      <w:szCs w:val="20"/>
-                    </w:rPr>
-                    <w:t>NewRelic</w:t>
-                  </w:r>
-                  <w:proofErr w:type="spellEnd"/>
-                  <w:r>
-                    <w:rPr>
-                      <w:rFonts w:ascii="Hind" w:hAnsi="Hind"/>
-                      <w:sz w:val="20"/>
-                      <w:szCs w:val="20"/>
-                    </w:rPr>
-                    <w:t xml:space="preserve">, </w:t>
-                  </w:r>
-                  <w:proofErr w:type="spellStart"/>
-                  <w:r>
-                    <w:rPr>
-                      <w:rFonts w:ascii="Hind" w:hAnsi="Hind"/>
-                      <w:sz w:val="20"/>
-                      <w:szCs w:val="20"/>
-                    </w:rPr>
-                    <w:t>nHibernate</w:t>
-                  </w:r>
-                  <w:proofErr w:type="spellEnd"/>
-                  <w:r>
-                    <w:rPr>
-                      <w:rFonts w:ascii="Hind" w:hAnsi="Hind"/>
-                      <w:sz w:val="20"/>
-                      <w:szCs w:val="20"/>
-                    </w:rPr>
-                    <w:t xml:space="preserve"> Profiler, SQL Profiler, </w:t>
-                  </w:r>
-                  <w:proofErr w:type="spellStart"/>
-                  <w:r>
-                    <w:rPr>
-                      <w:rFonts w:ascii="Hind" w:hAnsi="Hind"/>
-                      <w:sz w:val="20"/>
-                      <w:szCs w:val="20"/>
-                    </w:rPr>
-                    <w:t>dotTrace</w:t>
-                  </w:r>
-                  <w:proofErr w:type="spellEnd"/>
                   <w:r>
                     <w:rPr>
                       <w:rFonts w:ascii="Hind" w:hAnsi="Hind"/>
@@ -2233,47 +1991,16 @@
                 <w:sz w:val="20"/>
                 <w:szCs w:val="20"/>
               </w:rPr>
-              <w:t xml:space="preserve">, </w:t>
-            </w:r>
-            <w:proofErr w:type="spellStart"/>
-            <w:r>
-              <w:rPr>
-                <w:rStyle w:val="span"/>
-                <w:rFonts w:ascii="Hind" w:eastAsia="Alegreya Sans" w:hAnsi="Hind" w:cs="Alegreya Sans"/>
-                <w:sz w:val="20"/>
-                <w:szCs w:val="20"/>
-              </w:rPr>
-              <w:t>RxJS</w:t>
-            </w:r>
-            <w:proofErr w:type="spellEnd"/>
-            <w:r>
-              <w:rPr>
-                <w:rStyle w:val="span"/>
-                <w:rFonts w:ascii="Hind" w:eastAsia="Alegreya Sans" w:hAnsi="Hind" w:cs="Alegreya Sans"/>
-                <w:sz w:val="20"/>
-                <w:szCs w:val="20"/>
-              </w:rPr>
-              <w:t xml:space="preserve"> and </w:t>
-            </w:r>
-            <w:proofErr w:type="spellStart"/>
-            <w:r>
-              <w:rPr>
-                <w:rStyle w:val="span"/>
-                <w:rFonts w:ascii="Hind" w:eastAsia="Alegreya Sans" w:hAnsi="Hind" w:cs="Alegreya Sans"/>
-                <w:sz w:val="20"/>
-                <w:szCs w:val="20"/>
-              </w:rPr>
-              <w:t>NgRx</w:t>
-            </w:r>
-            <w:proofErr w:type="spellEnd"/>
-            <w:r>
-              <w:rPr>
-                <w:rStyle w:val="span"/>
-                <w:rFonts w:ascii="Hind" w:eastAsia="Alegreya Sans" w:hAnsi="Hind" w:cs="Alegreya Sans"/>
-                <w:sz w:val="20"/>
-                <w:szCs w:val="20"/>
-              </w:rPr>
-              <w:t xml:space="preserve"> library for state management</w:t>
+              <w:t xml:space="preserve">, RxJS and </w:t>
+            </w:r>
+            <w:r>
+              <w:rPr>
+                <w:rStyle w:val="span"/>
+                <w:rFonts w:ascii="Hind" w:eastAsia="Alegreya Sans" w:hAnsi="Hind" w:cs="Alegreya Sans"/>
+                <w:sz w:val="20"/>
+                <w:szCs w:val="20"/>
+              </w:rPr>
+              <w:t>NgRx library for state management</w:t>
             </w:r>
             <w:r>
               <w:rPr>
@@ -3193,27 +2920,7 @@
                 <w:sz w:val="20"/>
                 <w:szCs w:val="20"/>
               </w:rPr>
-              <w:t xml:space="preserve"> to create a SQL Server data warehouse using AWS Step Functions, AWS Lambda, DynamoDB and Python (</w:t>
-            </w:r>
-            <w:proofErr w:type="spellStart"/>
-            <w:r>
-              <w:rPr>
-                <w:rStyle w:val="span"/>
-                <w:rFonts w:ascii="Hind" w:eastAsia="Alegreya Sans" w:hAnsi="Hind" w:cs="Alegreya Sans"/>
-                <w:sz w:val="20"/>
-                <w:szCs w:val="20"/>
-              </w:rPr>
-              <w:t>Petl</w:t>
-            </w:r>
-            <w:proofErr w:type="spellEnd"/>
-            <w:r>
-              <w:rPr>
-                <w:rStyle w:val="span"/>
-                <w:rFonts w:ascii="Hind" w:eastAsia="Alegreya Sans" w:hAnsi="Hind" w:cs="Alegreya Sans"/>
-                <w:sz w:val="20"/>
-                <w:szCs w:val="20"/>
-              </w:rPr>
-              <w:t>).</w:t>
+              <w:t xml:space="preserve"> to create a SQL Server data warehouse using AWS Step Functions, AWS Lambda, DynamoDB and Python (Petl).</w:t>
             </w:r>
           </w:p>
           <w:p>
@@ -3248,19 +2955,8 @@
                 <w:sz w:val="20"/>
                 <w:szCs w:val="20"/>
               </w:rPr>
-              <w:t xml:space="preserve">custom Salesforce API endpoints using APEX Classes, Triggers, Salesforce </w:t>
-            </w:r>
-            <w:proofErr w:type="spellStart"/>
-            <w:r>
-              <w:rPr>
-                <w:rStyle w:val="span"/>
-                <w:rFonts w:ascii="Hind" w:eastAsia="Alegreya Sans" w:hAnsi="Hind" w:cs="Alegreya Sans"/>
-                <w:sz w:val="20"/>
-                <w:szCs w:val="20"/>
-              </w:rPr>
-              <w:t>BulkAPI</w:t>
-            </w:r>
-            <w:proofErr w:type="spellEnd"/>
+              <w:t>custom Salesforce API endpoints using APEX Classes, Triggers, Salesforce BulkAPI</w:t>
+            </w:r>
             <w:r>
               <w:rPr>
                 <w:rStyle w:val="span"/>
@@ -3470,67 +3166,7 @@
                 <w:sz w:val="20"/>
                 <w:szCs w:val="20"/>
               </w:rPr>
-              <w:t xml:space="preserve">Test-driven development using </w:t>
-            </w:r>
-            <w:proofErr w:type="spellStart"/>
-            <w:r>
-              <w:rPr>
-                <w:rStyle w:val="span"/>
-                <w:rFonts w:ascii="Hind" w:eastAsia="Alegreya Sans" w:hAnsi="Hind" w:cs="Alegreya Sans"/>
-                <w:sz w:val="20"/>
-                <w:szCs w:val="20"/>
-              </w:rPr>
-              <w:t>MbUnit</w:t>
-            </w:r>
-            <w:proofErr w:type="spellEnd"/>
-            <w:r>
-              <w:rPr>
-                <w:rStyle w:val="span"/>
-                <w:rFonts w:ascii="Hind" w:eastAsia="Alegreya Sans" w:hAnsi="Hind" w:cs="Alegreya Sans"/>
-                <w:sz w:val="20"/>
-                <w:szCs w:val="20"/>
-              </w:rPr>
-              <w:t xml:space="preserve">, </w:t>
-            </w:r>
-            <w:proofErr w:type="spellStart"/>
-            <w:r>
-              <w:rPr>
-                <w:rStyle w:val="span"/>
-                <w:rFonts w:ascii="Hind" w:eastAsia="Alegreya Sans" w:hAnsi="Hind" w:cs="Alegreya Sans"/>
-                <w:sz w:val="20"/>
-                <w:szCs w:val="20"/>
-              </w:rPr>
-              <w:t>Galelio</w:t>
-            </w:r>
-            <w:proofErr w:type="spellEnd"/>
-            <w:r>
-              <w:rPr>
-                <w:rStyle w:val="span"/>
-                <w:rFonts w:ascii="Hind" w:eastAsia="Alegreya Sans" w:hAnsi="Hind" w:cs="Alegreya Sans"/>
-                <w:sz w:val="20"/>
-                <w:szCs w:val="20"/>
-              </w:rPr>
-              <w:t xml:space="preserve">, Selenium, </w:t>
-            </w:r>
-            <w:proofErr w:type="spellStart"/>
-            <w:r>
-              <w:rPr>
-                <w:rStyle w:val="span"/>
-                <w:rFonts w:ascii="Hind" w:eastAsia="Alegreya Sans" w:hAnsi="Hind" w:cs="Alegreya Sans"/>
-                <w:sz w:val="20"/>
-                <w:szCs w:val="20"/>
-              </w:rPr>
-              <w:t>qUnit</w:t>
-            </w:r>
-            <w:proofErr w:type="spellEnd"/>
-            <w:r>
-              <w:rPr>
-                <w:rStyle w:val="span"/>
-                <w:rFonts w:ascii="Hind" w:eastAsia="Alegreya Sans" w:hAnsi="Hind" w:cs="Alegreya Sans"/>
-                <w:sz w:val="20"/>
-                <w:szCs w:val="20"/>
-              </w:rPr>
-              <w:t xml:space="preserve"> and Jasmine.</w:t>
+              <w:t>Test-driven development using MbUnit, Galelio, Selenium, qUnit and Jasmine.</w:t>
             </w:r>
           </w:p>
           <w:p>
@@ -3556,27 +3192,7 @@
                 <w:sz w:val="20"/>
                 <w:szCs w:val="20"/>
               </w:rPr>
-              <w:t xml:space="preserve">Database programming using SQL Server, </w:t>
-            </w:r>
-            <w:proofErr w:type="spellStart"/>
-            <w:r>
-              <w:rPr>
-                <w:rStyle w:val="span"/>
-                <w:rFonts w:ascii="Hind" w:eastAsia="Alegreya Sans" w:hAnsi="Hind" w:cs="Alegreya Sans"/>
-                <w:sz w:val="20"/>
-                <w:szCs w:val="20"/>
-              </w:rPr>
-              <w:t>nHibernate</w:t>
-            </w:r>
-            <w:proofErr w:type="spellEnd"/>
-            <w:r>
-              <w:rPr>
-                <w:rStyle w:val="span"/>
-                <w:rFonts w:ascii="Hind" w:eastAsia="Alegreya Sans" w:hAnsi="Hind" w:cs="Alegreya Sans"/>
-                <w:sz w:val="20"/>
-                <w:szCs w:val="20"/>
-              </w:rPr>
-              <w:t>, Entity Framework, Stored Procedures, Views.</w:t>
+              <w:t>Database programming using SQL Server, nHibernate, Entity Framework, Stored Procedures, Views.</w:t>
             </w:r>
           </w:p>
           <w:p>
@@ -3628,67 +3244,7 @@
                 <w:sz w:val="20"/>
                 <w:szCs w:val="20"/>
               </w:rPr>
-              <w:t xml:space="preserve">Extensive use of performance tools such as </w:t>
-            </w:r>
-            <w:proofErr w:type="spellStart"/>
-            <w:r>
-              <w:rPr>
-                <w:rStyle w:val="span"/>
-                <w:rFonts w:ascii="Hind" w:eastAsia="Alegreya Sans" w:hAnsi="Hind" w:cs="Alegreya Sans"/>
-                <w:sz w:val="20"/>
-                <w:szCs w:val="20"/>
-              </w:rPr>
-              <w:t>nHibernate</w:t>
-            </w:r>
-            <w:proofErr w:type="spellEnd"/>
-            <w:r>
-              <w:rPr>
-                <w:rStyle w:val="span"/>
-                <w:rFonts w:ascii="Hind" w:eastAsia="Alegreya Sans" w:hAnsi="Hind" w:cs="Alegreya Sans"/>
-                <w:sz w:val="20"/>
-                <w:szCs w:val="20"/>
-              </w:rPr>
-              <w:t xml:space="preserve"> profiler, SQL profiler, </w:t>
-            </w:r>
-            <w:proofErr w:type="spellStart"/>
-            <w:r>
-              <w:rPr>
-                <w:rStyle w:val="span"/>
-                <w:rFonts w:ascii="Hind" w:eastAsia="Alegreya Sans" w:hAnsi="Hind" w:cs="Alegreya Sans"/>
-                <w:sz w:val="20"/>
-                <w:szCs w:val="20"/>
-              </w:rPr>
-              <w:t>dotTrace</w:t>
-            </w:r>
-            <w:proofErr w:type="spellEnd"/>
-            <w:r>
-              <w:rPr>
-                <w:rStyle w:val="span"/>
-                <w:rFonts w:ascii="Hind" w:eastAsia="Alegreya Sans" w:hAnsi="Hind" w:cs="Alegreya Sans"/>
-                <w:sz w:val="20"/>
-                <w:szCs w:val="20"/>
-              </w:rPr>
-              <w:t xml:space="preserve">, </w:t>
-            </w:r>
-            <w:proofErr w:type="spellStart"/>
-            <w:r>
-              <w:rPr>
-                <w:rStyle w:val="span"/>
-                <w:rFonts w:ascii="Hind" w:eastAsia="Alegreya Sans" w:hAnsi="Hind" w:cs="Alegreya Sans"/>
-                <w:sz w:val="20"/>
-                <w:szCs w:val="20"/>
-              </w:rPr>
-              <w:t>NewRelic</w:t>
-            </w:r>
-            <w:proofErr w:type="spellEnd"/>
-            <w:r>
-              <w:rPr>
-                <w:rStyle w:val="span"/>
-                <w:rFonts w:ascii="Hind" w:eastAsia="Alegreya Sans" w:hAnsi="Hind" w:cs="Alegreya Sans"/>
-                <w:sz w:val="20"/>
-                <w:szCs w:val="20"/>
-              </w:rPr>
-              <w:t xml:space="preserve"> for improving performance of website in terms of faster load times.</w:t>
+              <w:t>Extensive use of performance tools such as nHibernate profiler, SQL profiler, dotTrace, NewRelic for improving performance of website in terms of faster load times.</w:t>
             </w:r>
           </w:p>
           <w:p>
@@ -3844,27 +3400,7 @@
                 <w:sz w:val="20"/>
                 <w:szCs w:val="20"/>
               </w:rPr>
-              <w:t xml:space="preserve">Automation using AWS </w:t>
-            </w:r>
-            <w:proofErr w:type="spellStart"/>
-            <w:r>
-              <w:rPr>
-                <w:rStyle w:val="span"/>
-                <w:rFonts w:ascii="Hind" w:eastAsia="Alegreya Sans" w:hAnsi="Hind" w:cs="Alegreya Sans"/>
-                <w:sz w:val="20"/>
-                <w:szCs w:val="20"/>
-              </w:rPr>
-              <w:t>Powershell</w:t>
-            </w:r>
-            <w:proofErr w:type="spellEnd"/>
-            <w:r>
-              <w:rPr>
-                <w:rStyle w:val="span"/>
-                <w:rFonts w:ascii="Hind" w:eastAsia="Alegreya Sans" w:hAnsi="Hind" w:cs="Alegreya Sans"/>
-                <w:sz w:val="20"/>
-                <w:szCs w:val="20"/>
-              </w:rPr>
-              <w:t xml:space="preserve"> CLI for data backups, moving data between different instances and copying data from production instances to staging and dev instances.</w:t>
+              <w:t>Automation using AWS Powershell CLI for data backups, moving data between different instances and copying data from production instances to staging and dev instances.</w:t>
             </w:r>
           </w:p>
           <w:p>
@@ -4321,47 +3857,7 @@
                 <w:sz w:val="20"/>
                 <w:szCs w:val="20"/>
               </w:rPr>
-              <w:t xml:space="preserve">Integrated with </w:t>
-            </w:r>
-            <w:proofErr w:type="spellStart"/>
-            <w:r>
-              <w:rPr>
-                <w:rStyle w:val="span"/>
-                <w:rFonts w:ascii="Hind" w:eastAsia="Alegreya Sans" w:hAnsi="Hind" w:cs="Alegreya Sans"/>
-                <w:sz w:val="20"/>
-                <w:szCs w:val="20"/>
-              </w:rPr>
-              <w:t>Zoho</w:t>
-            </w:r>
-            <w:proofErr w:type="spellEnd"/>
-            <w:r>
-              <w:rPr>
-                <w:rStyle w:val="span"/>
-                <w:rFonts w:ascii="Hind" w:eastAsia="Alegreya Sans" w:hAnsi="Hind" w:cs="Alegreya Sans"/>
-                <w:sz w:val="20"/>
-                <w:szCs w:val="20"/>
-              </w:rPr>
-              <w:t xml:space="preserve"> CRM (</w:t>
-            </w:r>
-            <w:proofErr w:type="spellStart"/>
-            <w:r>
-              <w:rPr>
-                <w:rStyle w:val="span"/>
-                <w:rFonts w:ascii="Hind" w:eastAsia="Alegreya Sans" w:hAnsi="Hind" w:cs="Alegreya Sans"/>
-                <w:sz w:val="20"/>
-                <w:szCs w:val="20"/>
-              </w:rPr>
-              <w:t>Zoho</w:t>
-            </w:r>
-            <w:proofErr w:type="spellEnd"/>
-            <w:r>
-              <w:rPr>
-                <w:rStyle w:val="span"/>
-                <w:rFonts w:ascii="Hind" w:eastAsia="Alegreya Sans" w:hAnsi="Hind" w:cs="Alegreya Sans"/>
-                <w:sz w:val="20"/>
-                <w:szCs w:val="20"/>
-              </w:rPr>
-              <w:t xml:space="preserve"> API) for forwarding the customer details to the CRM database.</w:t>
+              <w:t>Integrated with Zoho CRM (Zoho API) for forwarding the customer details to the CRM database.</w:t>
             </w:r>
           </w:p>
           <w:p>
@@ -4465,47 +3961,7 @@
                 <w:sz w:val="20"/>
                 <w:szCs w:val="20"/>
               </w:rPr>
-              <w:t xml:space="preserve">Extensive use of </w:t>
-            </w:r>
-            <w:proofErr w:type="spellStart"/>
-            <w:r>
-              <w:rPr>
-                <w:rStyle w:val="span"/>
-                <w:rFonts w:ascii="Hind" w:eastAsia="Alegreya Sans" w:hAnsi="Hind" w:cs="Alegreya Sans"/>
-                <w:sz w:val="20"/>
-                <w:szCs w:val="20"/>
-              </w:rPr>
-              <w:t>Linq</w:t>
-            </w:r>
-            <w:proofErr w:type="spellEnd"/>
-            <w:r>
-              <w:rPr>
-                <w:rStyle w:val="span"/>
-                <w:rFonts w:ascii="Hind" w:eastAsia="Alegreya Sans" w:hAnsi="Hind" w:cs="Alegreya Sans"/>
-                <w:sz w:val="20"/>
-                <w:szCs w:val="20"/>
-              </w:rPr>
-              <w:t xml:space="preserve">, </w:t>
-            </w:r>
-            <w:proofErr w:type="spellStart"/>
-            <w:r>
-              <w:rPr>
-                <w:rStyle w:val="span"/>
-                <w:rFonts w:ascii="Hind" w:eastAsia="Alegreya Sans" w:hAnsi="Hind" w:cs="Alegreya Sans"/>
-                <w:sz w:val="20"/>
-                <w:szCs w:val="20"/>
-              </w:rPr>
-              <w:t>LinqToSQL</w:t>
-            </w:r>
-            <w:proofErr w:type="spellEnd"/>
-            <w:r>
-              <w:rPr>
-                <w:rStyle w:val="span"/>
-                <w:rFonts w:ascii="Hind" w:eastAsia="Alegreya Sans" w:hAnsi="Hind" w:cs="Alegreya Sans"/>
-                <w:sz w:val="20"/>
-                <w:szCs w:val="20"/>
-              </w:rPr>
-              <w:t>, Entity framework and stored procedures for SQL Server CRUD operations and use of Domain Services consumed by the Silverlight.</w:t>
+              <w:t>Extensive use of Linq, LinqToSQL, Entity framework and stored procedures for SQL Server CRUD operations and use of Domain Services consumed by the Silverlight.</w:t>
             </w:r>
           </w:p>
           <w:p>
@@ -4531,27 +3987,7 @@
                 <w:sz w:val="20"/>
                 <w:szCs w:val="20"/>
               </w:rPr>
-              <w:t xml:space="preserve">Coding standards and practices based on MVVM (Silverlight), MVC3, </w:t>
-            </w:r>
-            <w:proofErr w:type="spellStart"/>
-            <w:r>
-              <w:rPr>
-                <w:rStyle w:val="span"/>
-                <w:rFonts w:ascii="Hind" w:eastAsia="Alegreya Sans" w:hAnsi="Hind" w:cs="Alegreya Sans"/>
-                <w:sz w:val="20"/>
-                <w:szCs w:val="20"/>
-              </w:rPr>
-              <w:t>CodeRush</w:t>
-            </w:r>
-            <w:proofErr w:type="spellEnd"/>
-            <w:r>
-              <w:rPr>
-                <w:rStyle w:val="span"/>
-                <w:rFonts w:ascii="Hind" w:eastAsia="Alegreya Sans" w:hAnsi="Hind" w:cs="Alegreya Sans"/>
-                <w:sz w:val="20"/>
-                <w:szCs w:val="20"/>
-              </w:rPr>
-              <w:t xml:space="preserve"> Xpress and unit testing.</w:t>
+              <w:t>Coding standards and practices based on MVVM (Silverlight), MVC3, CodeRush Xpress and unit testing.</w:t>
             </w:r>
           </w:p>
           <w:p>
@@ -4691,47 +4127,7 @@
                 <w:sz w:val="20"/>
                 <w:szCs w:val="20"/>
               </w:rPr>
-              <w:t xml:space="preserve">Extensive use of </w:t>
-            </w:r>
-            <w:proofErr w:type="spellStart"/>
-            <w:r>
-              <w:rPr>
-                <w:rStyle w:val="span"/>
-                <w:rFonts w:ascii="Hind" w:eastAsia="Alegreya Sans" w:hAnsi="Hind" w:cs="Alegreya Sans"/>
-                <w:sz w:val="20"/>
-                <w:szCs w:val="20"/>
-              </w:rPr>
-              <w:t>Linq</w:t>
-            </w:r>
-            <w:proofErr w:type="spellEnd"/>
-            <w:r>
-              <w:rPr>
-                <w:rStyle w:val="span"/>
-                <w:rFonts w:ascii="Hind" w:eastAsia="Alegreya Sans" w:hAnsi="Hind" w:cs="Alegreya Sans"/>
-                <w:sz w:val="20"/>
-                <w:szCs w:val="20"/>
-              </w:rPr>
-              <w:t xml:space="preserve">, </w:t>
-            </w:r>
-            <w:proofErr w:type="spellStart"/>
-            <w:r>
-              <w:rPr>
-                <w:rStyle w:val="span"/>
-                <w:rFonts w:ascii="Hind" w:eastAsia="Alegreya Sans" w:hAnsi="Hind" w:cs="Alegreya Sans"/>
-                <w:sz w:val="20"/>
-                <w:szCs w:val="20"/>
-              </w:rPr>
-              <w:t>LinqToSQL</w:t>
-            </w:r>
-            <w:proofErr w:type="spellEnd"/>
-            <w:r>
-              <w:rPr>
-                <w:rStyle w:val="span"/>
-                <w:rFonts w:ascii="Hind" w:eastAsia="Alegreya Sans" w:hAnsi="Hind" w:cs="Alegreya Sans"/>
-                <w:sz w:val="20"/>
-                <w:szCs w:val="20"/>
-              </w:rPr>
-              <w:t xml:space="preserve"> and Entity framework for SQL Server CRUD operations.</w:t>
+              <w:t>Extensive use of Linq, LinqToSQL and Entity framework for SQL Server CRUD operations.</w:t>
             </w:r>
           </w:p>
           <w:p>
@@ -4757,27 +4153,7 @@
                 <w:sz w:val="20"/>
                 <w:szCs w:val="20"/>
               </w:rPr>
-              <w:t xml:space="preserve">Coding standards and practices MVVM (Silverlight), MVC3 (ASP.NET), </w:t>
-            </w:r>
-            <w:proofErr w:type="spellStart"/>
-            <w:r>
-              <w:rPr>
-                <w:rStyle w:val="span"/>
-                <w:rFonts w:ascii="Hind" w:eastAsia="Alegreya Sans" w:hAnsi="Hind" w:cs="Alegreya Sans"/>
-                <w:sz w:val="20"/>
-                <w:szCs w:val="20"/>
-              </w:rPr>
-              <w:t>StyleCop</w:t>
-            </w:r>
-            <w:proofErr w:type="spellEnd"/>
-            <w:r>
-              <w:rPr>
-                <w:rStyle w:val="span"/>
-                <w:rFonts w:ascii="Hind" w:eastAsia="Alegreya Sans" w:hAnsi="Hind" w:cs="Alegreya Sans"/>
-                <w:sz w:val="20"/>
-                <w:szCs w:val="20"/>
-              </w:rPr>
-              <w:t xml:space="preserve"> and unit testing.</w:t>
+              <w:t>Coding standards and practices MVVM (Silverlight), MVC3 (ASP.NET), StyleCop and unit testing.</w:t>
             </w:r>
           </w:p>
           <w:p>
@@ -5006,27 +4382,7 @@
                 <w:sz w:val="20"/>
                 <w:szCs w:val="20"/>
               </w:rPr>
-              <w:t xml:space="preserve"> GIS data using ASP.NET 4.0, C# 4.0, Silverlight 4.0, SQL Server 2008, ArcGIS Server 10.0, </w:t>
-            </w:r>
-            <w:proofErr w:type="spellStart"/>
-            <w:r>
-              <w:rPr>
-                <w:rStyle w:val="span"/>
-                <w:rFonts w:ascii="Hind" w:eastAsia="Alegreya Sans" w:hAnsi="Hind" w:cs="Alegreya Sans"/>
-                <w:sz w:val="20"/>
-                <w:szCs w:val="20"/>
-              </w:rPr>
-              <w:t>ArcSDE</w:t>
-            </w:r>
-            <w:proofErr w:type="spellEnd"/>
-            <w:r>
-              <w:rPr>
-                <w:rStyle w:val="span"/>
-                <w:rFonts w:ascii="Hind" w:eastAsia="Alegreya Sans" w:hAnsi="Hind" w:cs="Alegreya Sans"/>
-                <w:sz w:val="20"/>
-                <w:szCs w:val="20"/>
-              </w:rPr>
-              <w:t>, ArcGIS API for Silverlight.</w:t>
+              <w:t xml:space="preserve"> GIS data using ASP.NET 4.0, C# 4.0, Silverlight 4.0, SQL Server 2008, ArcGIS Server 10.0, ArcSDE, ArcGIS API for Silverlight.</w:t>
             </w:r>
           </w:p>
           <w:p>
@@ -5087,27 +4443,7 @@
                 <w:sz w:val="20"/>
                 <w:szCs w:val="20"/>
               </w:rPr>
-              <w:t xml:space="preserve">Created Web Services to automatically download GIS data (USGS Seamless server) on the server and import it to the </w:t>
-            </w:r>
-            <w:proofErr w:type="spellStart"/>
-            <w:r>
-              <w:rPr>
-                <w:rStyle w:val="span"/>
-                <w:rFonts w:ascii="Hind" w:eastAsia="Alegreya Sans" w:hAnsi="Hind" w:cs="Alegreya Sans"/>
-                <w:sz w:val="20"/>
-                <w:szCs w:val="20"/>
-              </w:rPr>
-              <w:t>ArcSDE</w:t>
-            </w:r>
-            <w:proofErr w:type="spellEnd"/>
-            <w:r>
-              <w:rPr>
-                <w:rStyle w:val="span"/>
-                <w:rFonts w:ascii="Hind" w:eastAsia="Alegreya Sans" w:hAnsi="Hind" w:cs="Alegreya Sans"/>
-                <w:sz w:val="20"/>
-                <w:szCs w:val="20"/>
-              </w:rPr>
-              <w:t xml:space="preserve"> database.</w:t>
+              <w:t>Created Web Services to automatically download GIS data (USGS Seamless server) on the server and import it to the ArcSDE database.</w:t>
             </w:r>
           </w:p>
           <w:p>
@@ -5133,27 +4469,7 @@
                 <w:sz w:val="20"/>
                 <w:szCs w:val="20"/>
               </w:rPr>
-              <w:t xml:space="preserve">Created REST based geoprocessing services using ArcGIS Server, Python and </w:t>
-            </w:r>
-            <w:proofErr w:type="spellStart"/>
-            <w:r>
-              <w:rPr>
-                <w:rStyle w:val="span"/>
-                <w:rFonts w:ascii="Hind" w:eastAsia="Alegreya Sans" w:hAnsi="Hind" w:cs="Alegreya Sans"/>
-                <w:sz w:val="20"/>
-                <w:szCs w:val="20"/>
-              </w:rPr>
-              <w:t>ArcObjects</w:t>
-            </w:r>
-            <w:proofErr w:type="spellEnd"/>
-            <w:r>
-              <w:rPr>
-                <w:rStyle w:val="span"/>
-                <w:rFonts w:ascii="Hind" w:eastAsia="Alegreya Sans" w:hAnsi="Hind" w:cs="Alegreya Sans"/>
-                <w:sz w:val="20"/>
-                <w:szCs w:val="20"/>
-              </w:rPr>
-              <w:t xml:space="preserve"> to send large amounts of GIS data as images.</w:t>
+              <w:t>Created REST based geoprocessing services using ArcGIS Server, Python and ArcObjects to send large amounts of GIS data as images.</w:t>
             </w:r>
           </w:p>
           <w:p>
@@ -5205,47 +4521,7 @@
                 <w:sz w:val="20"/>
                 <w:szCs w:val="20"/>
               </w:rPr>
-              <w:t xml:space="preserve">Coding standards and practices based on MVVM pattern, styling using </w:t>
-            </w:r>
-            <w:proofErr w:type="spellStart"/>
-            <w:r>
-              <w:rPr>
-                <w:rStyle w:val="span"/>
-                <w:rFonts w:ascii="Hind" w:eastAsia="Alegreya Sans" w:hAnsi="Hind" w:cs="Alegreya Sans"/>
-                <w:sz w:val="20"/>
-                <w:szCs w:val="20"/>
-              </w:rPr>
-              <w:t>StyleCop</w:t>
-            </w:r>
-            <w:proofErr w:type="spellEnd"/>
-            <w:r>
-              <w:rPr>
-                <w:rStyle w:val="span"/>
-                <w:rFonts w:ascii="Hind" w:eastAsia="Alegreya Sans" w:hAnsi="Hind" w:cs="Alegreya Sans"/>
-                <w:sz w:val="20"/>
-                <w:szCs w:val="20"/>
-              </w:rPr>
-              <w:t xml:space="preserve"> and unit testing using </w:t>
-            </w:r>
-            <w:proofErr w:type="spellStart"/>
-            <w:r>
-              <w:rPr>
-                <w:rStyle w:val="span"/>
-                <w:rFonts w:ascii="Hind" w:eastAsia="Alegreya Sans" w:hAnsi="Hind" w:cs="Alegreya Sans"/>
-                <w:sz w:val="20"/>
-                <w:szCs w:val="20"/>
-              </w:rPr>
-              <w:t>MSTest</w:t>
-            </w:r>
-            <w:proofErr w:type="spellEnd"/>
-            <w:r>
-              <w:rPr>
-                <w:rStyle w:val="span"/>
-                <w:rFonts w:ascii="Hind" w:eastAsia="Alegreya Sans" w:hAnsi="Hind" w:cs="Alegreya Sans"/>
-                <w:sz w:val="20"/>
-                <w:szCs w:val="20"/>
-              </w:rPr>
-              <w:t>.</w:t>
+              <w:t>Coding standards and practices based on MVVM pattern, styling using StyleCop and unit testing using MSTest.</w:t>
             </w:r>
           </w:p>
           <w:p>
@@ -5330,29 +4606,8 @@
                 <w:sz w:val="20"/>
                 <w:szCs w:val="20"/>
               </w:rPr>
-              <w:t xml:space="preserve">, </w:t>
-            </w:r>
-            <w:proofErr w:type="spellStart"/>
-            <w:r>
-              <w:rPr>
-                <w:rStyle w:val="span"/>
-                <w:rFonts w:ascii="Hind" w:eastAsia="Alegreya Sans" w:hAnsi="Hind" w:cs="Alegreya Sans"/>
-                <w:sz w:val="20"/>
-                <w:szCs w:val="20"/>
-              </w:rPr>
-              <w:t>ArcSDE</w:t>
-            </w:r>
-            <w:proofErr w:type="spellEnd"/>
-            <w:r>
-              <w:rPr>
-                <w:rStyle w:val="span"/>
-                <w:rFonts w:ascii="Hind" w:eastAsia="Alegreya Sans" w:hAnsi="Hind" w:cs="Alegreya Sans"/>
-                <w:sz w:val="20"/>
-                <w:szCs w:val="20"/>
-              </w:rPr>
-              <w:t xml:space="preserve"> 9.3, ArcGIS </w:t>
-            </w:r>
-            <w:proofErr w:type="spellStart"/>
+              <w:t xml:space="preserve">, ArcSDE 9.3, ArcGIS </w:t>
+            </w:r>
             <w:r>
               <w:rPr>
                 <w:rStyle w:val="Strong1"/>
@@ -5364,7 +4619,6 @@
               </w:rPr>
               <w:t>WebADF</w:t>
             </w:r>
-            <w:proofErr w:type="spellEnd"/>
             <w:r>
               <w:rPr>
                 <w:rStyle w:val="span"/>
@@ -5416,27 +4670,7 @@
                 <w:sz w:val="20"/>
                 <w:szCs w:val="20"/>
               </w:rPr>
-              <w:t xml:space="preserve"> GIS application had features such as connecting to </w:t>
-            </w:r>
-            <w:proofErr w:type="spellStart"/>
-            <w:r>
-              <w:rPr>
-                <w:rStyle w:val="span"/>
-                <w:rFonts w:ascii="Hind" w:eastAsia="Alegreya Sans" w:hAnsi="Hind" w:cs="Alegreya Sans"/>
-                <w:sz w:val="20"/>
-                <w:szCs w:val="20"/>
-              </w:rPr>
-              <w:t>ArcSDE</w:t>
-            </w:r>
-            <w:proofErr w:type="spellEnd"/>
-            <w:r>
-              <w:rPr>
-                <w:rStyle w:val="span"/>
-                <w:rFonts w:ascii="Hind" w:eastAsia="Alegreya Sans" w:hAnsi="Hind" w:cs="Alegreya Sans"/>
-                <w:sz w:val="20"/>
-                <w:szCs w:val="20"/>
-              </w:rPr>
-              <w:t>, editing features (adding, deleting and changing geometry).</w:t>
+              <w:t xml:space="preserve"> GIS application had features such as connecting to ArcSDE, editing features (adding, deleting and changing geometry).</w:t>
             </w:r>
           </w:p>
           <w:p>
@@ -5462,27 +4696,7 @@
                 <w:sz w:val="20"/>
                 <w:szCs w:val="20"/>
               </w:rPr>
-              <w:t xml:space="preserve">Developed custom GIS web controls that extended </w:t>
-            </w:r>
-            <w:proofErr w:type="spellStart"/>
-            <w:r>
-              <w:rPr>
-                <w:rStyle w:val="span"/>
-                <w:rFonts w:ascii="Hind" w:eastAsia="Alegreya Sans" w:hAnsi="Hind" w:cs="Alegreya Sans"/>
-                <w:sz w:val="20"/>
-                <w:szCs w:val="20"/>
-              </w:rPr>
-              <w:t>WebADF</w:t>
-            </w:r>
-            <w:proofErr w:type="spellEnd"/>
-            <w:r>
-              <w:rPr>
-                <w:rStyle w:val="span"/>
-                <w:rFonts w:ascii="Hind" w:eastAsia="Alegreya Sans" w:hAnsi="Hind" w:cs="Alegreya Sans"/>
-                <w:sz w:val="20"/>
-                <w:szCs w:val="20"/>
-              </w:rPr>
-              <w:t xml:space="preserve"> controls using C#.</w:t>
+              <w:t>Developed custom GIS web controls that extended WebADF controls using C#.</w:t>
             </w:r>
           </w:p>
           <w:p>
@@ -5815,27 +5029,7 @@
                 <w:sz w:val="20"/>
                 <w:szCs w:val="20"/>
               </w:rPr>
-              <w:t xml:space="preserve">Developed a QA software analysis tool using C# </w:t>
-            </w:r>
-            <w:proofErr w:type="spellStart"/>
-            <w:r>
-              <w:rPr>
-                <w:rStyle w:val="span"/>
-                <w:rFonts w:ascii="Hind" w:eastAsia="Alegreya Sans" w:hAnsi="Hind" w:cs="Alegreya Sans"/>
-                <w:sz w:val="20"/>
-                <w:szCs w:val="20"/>
-              </w:rPr>
-              <w:t>Winforms</w:t>
-            </w:r>
-            <w:proofErr w:type="spellEnd"/>
-            <w:r>
-              <w:rPr>
-                <w:rStyle w:val="span"/>
-                <w:rFonts w:ascii="Hind" w:eastAsia="Alegreya Sans" w:hAnsi="Hind" w:cs="Alegreya Sans"/>
-                <w:sz w:val="20"/>
-                <w:szCs w:val="20"/>
-              </w:rPr>
-              <w:t>, WPF and SQL Server to QA the data.</w:t>
+              <w:t>Developed a QA software analysis tool using C# Winforms, WPF and SQL Server to QA the data.</w:t>
             </w:r>
           </w:p>
           <w:p>
@@ -6126,27 +5320,7 @@
                 <w:sz w:val="20"/>
                 <w:szCs w:val="20"/>
               </w:rPr>
-              <w:t xml:space="preserve">PMIS is a data input, analysis and reporting software in VB6, MS Access, DAO, ArcGIS and </w:t>
-            </w:r>
-            <w:proofErr w:type="spellStart"/>
-            <w:r>
-              <w:rPr>
-                <w:rStyle w:val="span"/>
-                <w:rFonts w:ascii="Hind" w:eastAsia="Alegreya Sans" w:hAnsi="Hind" w:cs="Alegreya Sans"/>
-                <w:sz w:val="20"/>
-                <w:szCs w:val="20"/>
-              </w:rPr>
-              <w:t>MapObjects</w:t>
-            </w:r>
-            <w:proofErr w:type="spellEnd"/>
-            <w:r>
-              <w:rPr>
-                <w:rStyle w:val="span"/>
-                <w:rFonts w:ascii="Hind" w:eastAsia="Alegreya Sans" w:hAnsi="Hind" w:cs="Alegreya Sans"/>
-                <w:sz w:val="20"/>
-                <w:szCs w:val="20"/>
-              </w:rPr>
-              <w:t>.</w:t>
+              <w:t>PMIS is a data input, analysis and reporting software in VB6, MS Access, DAO, ArcGIS and MapObjects.</w:t>
             </w:r>
           </w:p>
           <w:p>
@@ -6172,27 +5346,7 @@
                 <w:sz w:val="20"/>
                 <w:szCs w:val="20"/>
               </w:rPr>
-              <w:t xml:space="preserve">Spearheaded development and implementation of Aggregate Geographical Information System (AGIS) for ODOT using C#, ArcGIS, </w:t>
-            </w:r>
-            <w:proofErr w:type="spellStart"/>
-            <w:r>
-              <w:rPr>
-                <w:rStyle w:val="span"/>
-                <w:rFonts w:ascii="Hind" w:eastAsia="Alegreya Sans" w:hAnsi="Hind" w:cs="Alegreya Sans"/>
-                <w:sz w:val="20"/>
-                <w:szCs w:val="20"/>
-              </w:rPr>
-              <w:t>ArcObjects</w:t>
-            </w:r>
-            <w:proofErr w:type="spellEnd"/>
-            <w:r>
-              <w:rPr>
-                <w:rStyle w:val="span"/>
-                <w:rFonts w:ascii="Hind" w:eastAsia="Alegreya Sans" w:hAnsi="Hind" w:cs="Alegreya Sans"/>
-                <w:sz w:val="20"/>
-                <w:szCs w:val="20"/>
-              </w:rPr>
-              <w:t xml:space="preserve"> and Access for use in performing analysis of spatial statistics culled from pavement aggregate data.</w:t>
+              <w:t>Spearheaded development and implementation of Aggregate Geographical Information System (AGIS) for ODOT using C#, ArcGIS, ArcObjects and Access for use in performing analysis of spatial statistics culled from pavement aggregate data.</w:t>
             </w:r>
           </w:p>
           <w:p>
@@ -6299,7 +5453,7 @@
 </file>
 
 <file path=word/endnotes.xml><?xml version="1.0" encoding="utf-8"?>
-<w:endnotes xmlns:wpc="http://schemas.microsoft.com/office/word/2010/wordprocessingCanvas" xmlns:cx="http://schemas.microsoft.com/office/drawing/2014/chartex" xmlns:cx1="http://schemas.microsoft.com/office/drawing/2015/9/8/chartex" xmlns:cx2="http://schemas.microsoft.com/office/drawing/2015/10/21/chartex" xmlns:cx3="http://schemas.microsoft.com/office/drawing/2016/5/9/chartex" xmlns:cx4="http://schemas.microsoft.com/office/drawing/2016/5/10/chartex" xmlns:cx5="http://schemas.microsoft.com/office/drawing/2016/5/11/chartex" xmlns:cx6="http://schemas.microsoft.com/office/drawing/2016/5/12/chartex" xmlns:cx7="http://schemas.microsoft.com/office/drawing/2016/5/13/chartex" xmlns:cx8="http://schemas.microsoft.com/office/drawing/2016/5/14/chartex" xmlns:mc="http://schemas.openxmlformats.org/markup-compatibility/2006" xmlns:aink="http://schemas.microsoft.com/office/drawing/2016/ink" xmlns:am3d="http://schemas.microsoft.com/office/drawing/2017/model3d" xmlns:o="urn:schemas-microsoft-com:office:office" xmlns:r="http://schemas.openxmlformats.org/officeDocument/2006/relationships" xmlns:m="http://schemas.openxmlformats.org/officeDocument/2006/math" xmlns:v="urn:schemas-microsoft-com:vml" xmlns:wp14="http://schemas.microsoft.com/office/word/2010/wordprocessingDrawing" xmlns:wp="http://schemas.openxmlformats.org/drawingml/2006/wordprocessingDrawing" xmlns:w10="urn:schemas-microsoft-com:office:word" xmlns:w="http://schemas.openxmlformats.org/wordprocessingml/2006/main" xmlns:w14="http://schemas.microsoft.com/office/word/2010/wordml" xmlns:w15="http://schemas.microsoft.com/office/word/2012/wordml" xmlns:w16cex="http://schemas.microsoft.com/office/word/2018/wordml/cex" xmlns:w16cid="http://schemas.microsoft.com/office/word/2016/wordml/cid" xmlns:w16="http://schemas.microsoft.com/office/word/2018/wordml" xmlns:w16se="http://schemas.microsoft.com/office/word/2015/wordml/symex" xmlns:wpg="http://schemas.microsoft.com/office/word/2010/wordprocessingGroup" xmlns:wpi="http://schemas.microsoft.com/office/word/2010/wordprocessingInk" xmlns:wne="http://schemas.microsoft.com/office/word/2006/wordml" xmlns:wps="http://schemas.microsoft.com/office/word/2010/wordprocessingShape" mc:Ignorable="w14 w15 w16se w16cid w16 w16cex wp14">
+<w:endnotes xmlns:wpc="http://schemas.microsoft.com/office/word/2010/wordprocessingCanvas" xmlns:cx="http://schemas.microsoft.com/office/drawing/2014/chartex" xmlns:cx1="http://schemas.microsoft.com/office/drawing/2015/9/8/chartex" xmlns:cx2="http://schemas.microsoft.com/office/drawing/2015/10/21/chartex" xmlns:cx3="http://schemas.microsoft.com/office/drawing/2016/5/9/chartex" xmlns:cx4="http://schemas.microsoft.com/office/drawing/2016/5/10/chartex" xmlns:cx5="http://schemas.microsoft.com/office/drawing/2016/5/11/chartex" xmlns:cx6="http://schemas.microsoft.com/office/drawing/2016/5/12/chartex" xmlns:cx7="http://schemas.microsoft.com/office/drawing/2016/5/13/chartex" xmlns:cx8="http://schemas.microsoft.com/office/drawing/2016/5/14/chartex" xmlns:mc="http://schemas.openxmlformats.org/markup-compatibility/2006" xmlns:aink="http://schemas.microsoft.com/office/drawing/2016/ink" xmlns:am3d="http://schemas.microsoft.com/office/drawing/2017/model3d" xmlns:o="urn:schemas-microsoft-com:office:office" xmlns:r="http://schemas.openxmlformats.org/officeDocument/2006/relationships" xmlns:m="http://schemas.openxmlformats.org/officeDocument/2006/math" xmlns:v="urn:schemas-microsoft-com:vml" xmlns:wp14="http://schemas.microsoft.com/office/word/2010/wordprocessingDrawing" xmlns:wp="http://schemas.openxmlformats.org/drawingml/2006/wordprocessingDrawing" xmlns:w10="urn:schemas-microsoft-com:office:word" xmlns:w="http://schemas.openxmlformats.org/wordprocessingml/2006/main" xmlns:w14="http://schemas.microsoft.com/office/word/2010/wordml" xmlns:w15="http://schemas.microsoft.com/office/word/2012/wordml" xmlns:w16cid="http://schemas.microsoft.com/office/word/2016/wordml/cid" xmlns:w16se="http://schemas.microsoft.com/office/word/2015/wordml/symex" xmlns:wpg="http://schemas.microsoft.com/office/word/2010/wordprocessingGroup" xmlns:wpi="http://schemas.microsoft.com/office/word/2010/wordprocessingInk" xmlns:wne="http://schemas.microsoft.com/office/word/2006/wordml" xmlns:wps="http://schemas.microsoft.com/office/word/2010/wordprocessingShape" mc:Ignorable="w14 w15 w16se w16cid wp14">
   <w:endnote w:type="separator" w:id="-1">
     <w:p>
       <w:pPr>
@@ -6324,7 +5478,7 @@
 </file>
 
 <file path=word/footer1.xml><?xml version="1.0" encoding="utf-8"?>
-<w:ftr xmlns:wpc="http://schemas.microsoft.com/office/word/2010/wordprocessingCanvas" xmlns:cx="http://schemas.microsoft.com/office/drawing/2014/chartex" xmlns:cx1="http://schemas.microsoft.com/office/drawing/2015/9/8/chartex" xmlns:cx2="http://schemas.microsoft.com/office/drawing/2015/10/21/chartex" xmlns:cx3="http://schemas.microsoft.com/office/drawing/2016/5/9/chartex" xmlns:cx4="http://schemas.microsoft.com/office/drawing/2016/5/10/chartex" xmlns:cx5="http://schemas.microsoft.com/office/drawing/2016/5/11/chartex" xmlns:cx6="http://schemas.microsoft.com/office/drawing/2016/5/12/chartex" xmlns:cx7="http://schemas.microsoft.com/office/drawing/2016/5/13/chartex" xmlns:cx8="http://schemas.microsoft.com/office/drawing/2016/5/14/chartex" xmlns:mc="http://schemas.openxmlformats.org/markup-compatibility/2006" xmlns:aink="http://schemas.microsoft.com/office/drawing/2016/ink" xmlns:am3d="http://schemas.microsoft.com/office/drawing/2017/model3d" xmlns:o="urn:schemas-microsoft-com:office:office" xmlns:r="http://schemas.openxmlformats.org/officeDocument/2006/relationships" xmlns:m="http://schemas.openxmlformats.org/officeDocument/2006/math" xmlns:v="urn:schemas-microsoft-com:vml" xmlns:wp14="http://schemas.microsoft.com/office/word/2010/wordprocessingDrawing" xmlns:wp="http://schemas.openxmlformats.org/drawingml/2006/wordprocessingDrawing" xmlns:w10="urn:schemas-microsoft-com:office:word" xmlns:w="http://schemas.openxmlformats.org/wordprocessingml/2006/main" xmlns:w14="http://schemas.microsoft.com/office/word/2010/wordml" xmlns:w15="http://schemas.microsoft.com/office/word/2012/wordml" xmlns:w16cex="http://schemas.microsoft.com/office/word/2018/wordml/cex" xmlns:w16cid="http://schemas.microsoft.com/office/word/2016/wordml/cid" xmlns:w16="http://schemas.microsoft.com/office/word/2018/wordml" xmlns:w16se="http://schemas.microsoft.com/office/word/2015/wordml/symex" xmlns:wpg="http://schemas.microsoft.com/office/word/2010/wordprocessingGroup" xmlns:wpi="http://schemas.microsoft.com/office/word/2010/wordprocessingInk" xmlns:wne="http://schemas.microsoft.com/office/word/2006/wordml" xmlns:wps="http://schemas.microsoft.com/office/word/2010/wordprocessingShape" mc:Ignorable="w14 w15 w16se w16cid w16 w16cex wp14">
+<w:ftr xmlns:wpc="http://schemas.microsoft.com/office/word/2010/wordprocessingCanvas" xmlns:cx="http://schemas.microsoft.com/office/drawing/2014/chartex" xmlns:cx1="http://schemas.microsoft.com/office/drawing/2015/9/8/chartex" xmlns:cx2="http://schemas.microsoft.com/office/drawing/2015/10/21/chartex" xmlns:cx3="http://schemas.microsoft.com/office/drawing/2016/5/9/chartex" xmlns:cx4="http://schemas.microsoft.com/office/drawing/2016/5/10/chartex" xmlns:cx5="http://schemas.microsoft.com/office/drawing/2016/5/11/chartex" xmlns:cx6="http://schemas.microsoft.com/office/drawing/2016/5/12/chartex" xmlns:cx7="http://schemas.microsoft.com/office/drawing/2016/5/13/chartex" xmlns:cx8="http://schemas.microsoft.com/office/drawing/2016/5/14/chartex" xmlns:mc="http://schemas.openxmlformats.org/markup-compatibility/2006" xmlns:aink="http://schemas.microsoft.com/office/drawing/2016/ink" xmlns:am3d="http://schemas.microsoft.com/office/drawing/2017/model3d" xmlns:o="urn:schemas-microsoft-com:office:office" xmlns:r="http://schemas.openxmlformats.org/officeDocument/2006/relationships" xmlns:m="http://schemas.openxmlformats.org/officeDocument/2006/math" xmlns:v="urn:schemas-microsoft-com:vml" xmlns:wp14="http://schemas.microsoft.com/office/word/2010/wordprocessingDrawing" xmlns:wp="http://schemas.openxmlformats.org/drawingml/2006/wordprocessingDrawing" xmlns:w10="urn:schemas-microsoft-com:office:word" xmlns:w="http://schemas.openxmlformats.org/wordprocessingml/2006/main" xmlns:w14="http://schemas.microsoft.com/office/word/2010/wordml" xmlns:w15="http://schemas.microsoft.com/office/word/2012/wordml" xmlns:w16cid="http://schemas.microsoft.com/office/word/2016/wordml/cid" xmlns:w16se="http://schemas.microsoft.com/office/word/2015/wordml/symex" xmlns:wpg="http://schemas.microsoft.com/office/word/2010/wordprocessingGroup" xmlns:wpi="http://schemas.microsoft.com/office/word/2010/wordprocessingInk" xmlns:wne="http://schemas.microsoft.com/office/word/2006/wordml" xmlns:wps="http://schemas.microsoft.com/office/word/2010/wordprocessingShape" mc:Ignorable="w14 w15 w16se w16cid wp14">
   <w:p>
     <w:pPr>
       <w:pStyle w:val="Footer"/>
@@ -6334,7 +5488,7 @@
 </file>
 
 <file path=word/footer2.xml><?xml version="1.0" encoding="utf-8"?>
-<w:ftr xmlns:wpc="http://schemas.microsoft.com/office/word/2010/wordprocessingCanvas" xmlns:cx="http://schemas.microsoft.com/office/drawing/2014/chartex" xmlns:cx1="http://schemas.microsoft.com/office/drawing/2015/9/8/chartex" xmlns:cx2="http://schemas.microsoft.com/office/drawing/2015/10/21/chartex" xmlns:cx3="http://schemas.microsoft.com/office/drawing/2016/5/9/chartex" xmlns:cx4="http://schemas.microsoft.com/office/drawing/2016/5/10/chartex" xmlns:cx5="http://schemas.microsoft.com/office/drawing/2016/5/11/chartex" xmlns:cx6="http://schemas.microsoft.com/office/drawing/2016/5/12/chartex" xmlns:cx7="http://schemas.microsoft.com/office/drawing/2016/5/13/chartex" xmlns:cx8="http://schemas.microsoft.com/office/drawing/2016/5/14/chartex" xmlns:mc="http://schemas.openxmlformats.org/markup-compatibility/2006" xmlns:aink="http://schemas.microsoft.com/office/drawing/2016/ink" xmlns:am3d="http://schemas.microsoft.com/office/drawing/2017/model3d" xmlns:o="urn:schemas-microsoft-com:office:office" xmlns:r="http://schemas.openxmlformats.org/officeDocument/2006/relationships" xmlns:m="http://schemas.openxmlformats.org/officeDocument/2006/math" xmlns:v="urn:schemas-microsoft-com:vml" xmlns:wp14="http://schemas.microsoft.com/office/word/2010/wordprocessingDrawing" xmlns:wp="http://schemas.openxmlformats.org/drawingml/2006/wordprocessingDrawing" xmlns:w10="urn:schemas-microsoft-com:office:word" xmlns:w="http://schemas.openxmlformats.org/wordprocessingml/2006/main" xmlns:w14="http://schemas.microsoft.com/office/word/2010/wordml" xmlns:w15="http://schemas.microsoft.com/office/word/2012/wordml" xmlns:w16cex="http://schemas.microsoft.com/office/word/2018/wordml/cex" xmlns:w16cid="http://schemas.microsoft.com/office/word/2016/wordml/cid" xmlns:w16="http://schemas.microsoft.com/office/word/2018/wordml" xmlns:w16se="http://schemas.microsoft.com/office/word/2015/wordml/symex" xmlns:wpg="http://schemas.microsoft.com/office/word/2010/wordprocessingGroup" xmlns:wpi="http://schemas.microsoft.com/office/word/2010/wordprocessingInk" xmlns:wne="http://schemas.microsoft.com/office/word/2006/wordml" xmlns:wps="http://schemas.microsoft.com/office/word/2010/wordprocessingShape" mc:Ignorable="w14 w15 w16se w16cid w16 w16cex wp14">
+<w:ftr xmlns:wpc="http://schemas.microsoft.com/office/word/2010/wordprocessingCanvas" xmlns:cx="http://schemas.microsoft.com/office/drawing/2014/chartex" xmlns:cx1="http://schemas.microsoft.com/office/drawing/2015/9/8/chartex" xmlns:cx2="http://schemas.microsoft.com/office/drawing/2015/10/21/chartex" xmlns:cx3="http://schemas.microsoft.com/office/drawing/2016/5/9/chartex" xmlns:cx4="http://schemas.microsoft.com/office/drawing/2016/5/10/chartex" xmlns:cx5="http://schemas.microsoft.com/office/drawing/2016/5/11/chartex" xmlns:cx6="http://schemas.microsoft.com/office/drawing/2016/5/12/chartex" xmlns:cx7="http://schemas.microsoft.com/office/drawing/2016/5/13/chartex" xmlns:cx8="http://schemas.microsoft.com/office/drawing/2016/5/14/chartex" xmlns:mc="http://schemas.openxmlformats.org/markup-compatibility/2006" xmlns:aink="http://schemas.microsoft.com/office/drawing/2016/ink" xmlns:am3d="http://schemas.microsoft.com/office/drawing/2017/model3d" xmlns:o="urn:schemas-microsoft-com:office:office" xmlns:r="http://schemas.openxmlformats.org/officeDocument/2006/relationships" xmlns:m="http://schemas.openxmlformats.org/officeDocument/2006/math" xmlns:v="urn:schemas-microsoft-com:vml" xmlns:wp14="http://schemas.microsoft.com/office/word/2010/wordprocessingDrawing" xmlns:wp="http://schemas.openxmlformats.org/drawingml/2006/wordprocessingDrawing" xmlns:w10="urn:schemas-microsoft-com:office:word" xmlns:w="http://schemas.openxmlformats.org/wordprocessingml/2006/main" xmlns:w14="http://schemas.microsoft.com/office/word/2010/wordml" xmlns:w15="http://schemas.microsoft.com/office/word/2012/wordml" xmlns:w16cid="http://schemas.microsoft.com/office/word/2016/wordml/cid" xmlns:w16se="http://schemas.microsoft.com/office/word/2015/wordml/symex" xmlns:wpg="http://schemas.microsoft.com/office/word/2010/wordprocessingGroup" xmlns:wpi="http://schemas.microsoft.com/office/word/2010/wordprocessingInk" xmlns:wne="http://schemas.microsoft.com/office/word/2006/wordml" xmlns:wps="http://schemas.microsoft.com/office/word/2010/wordprocessingShape" mc:Ignorable="w14 w15 w16se w16cid wp14">
   <w:p>
     <w:pPr>
       <w:pStyle w:val="Footer"/>
@@ -6344,7 +5498,7 @@
 </file>
 
 <file path=word/footer3.xml><?xml version="1.0" encoding="utf-8"?>
-<w:ftr xmlns:wpc="http://schemas.microsoft.com/office/word/2010/wordprocessingCanvas" xmlns:cx="http://schemas.microsoft.com/office/drawing/2014/chartex" xmlns:cx1="http://schemas.microsoft.com/office/drawing/2015/9/8/chartex" xmlns:cx2="http://schemas.microsoft.com/office/drawing/2015/10/21/chartex" xmlns:cx3="http://schemas.microsoft.com/office/drawing/2016/5/9/chartex" xmlns:cx4="http://schemas.microsoft.com/office/drawing/2016/5/10/chartex" xmlns:cx5="http://schemas.microsoft.com/office/drawing/2016/5/11/chartex" xmlns:cx6="http://schemas.microsoft.com/office/drawing/2016/5/12/chartex" xmlns:cx7="http://schemas.microsoft.com/office/drawing/2016/5/13/chartex" xmlns:cx8="http://schemas.microsoft.com/office/drawing/2016/5/14/chartex" xmlns:mc="http://schemas.openxmlformats.org/markup-compatibility/2006" xmlns:aink="http://schemas.microsoft.com/office/drawing/2016/ink" xmlns:am3d="http://schemas.microsoft.com/office/drawing/2017/model3d" xmlns:o="urn:schemas-microsoft-com:office:office" xmlns:r="http://schemas.openxmlformats.org/officeDocument/2006/relationships" xmlns:m="http://schemas.openxmlformats.org/officeDocument/2006/math" xmlns:v="urn:schemas-microsoft-com:vml" xmlns:wp14="http://schemas.microsoft.com/office/word/2010/wordprocessingDrawing" xmlns:wp="http://schemas.openxmlformats.org/drawingml/2006/wordprocessingDrawing" xmlns:w10="urn:schemas-microsoft-com:office:word" xmlns:w="http://schemas.openxmlformats.org/wordprocessingml/2006/main" xmlns:w14="http://schemas.microsoft.com/office/word/2010/wordml" xmlns:w15="http://schemas.microsoft.com/office/word/2012/wordml" xmlns:w16cex="http://schemas.microsoft.com/office/word/2018/wordml/cex" xmlns:w16cid="http://schemas.microsoft.com/office/word/2016/wordml/cid" xmlns:w16="http://schemas.microsoft.com/office/word/2018/wordml" xmlns:w16se="http://schemas.microsoft.com/office/word/2015/wordml/symex" xmlns:wpg="http://schemas.microsoft.com/office/word/2010/wordprocessingGroup" xmlns:wpi="http://schemas.microsoft.com/office/word/2010/wordprocessingInk" xmlns:wne="http://schemas.microsoft.com/office/word/2006/wordml" xmlns:wps="http://schemas.microsoft.com/office/word/2010/wordprocessingShape" mc:Ignorable="w14 w15 w16se w16cid w16 w16cex wp14">
+<w:ftr xmlns:wpc="http://schemas.microsoft.com/office/word/2010/wordprocessingCanvas" xmlns:cx="http://schemas.microsoft.com/office/drawing/2014/chartex" xmlns:cx1="http://schemas.microsoft.com/office/drawing/2015/9/8/chartex" xmlns:cx2="http://schemas.microsoft.com/office/drawing/2015/10/21/chartex" xmlns:cx3="http://schemas.microsoft.com/office/drawing/2016/5/9/chartex" xmlns:cx4="http://schemas.microsoft.com/office/drawing/2016/5/10/chartex" xmlns:cx5="http://schemas.microsoft.com/office/drawing/2016/5/11/chartex" xmlns:cx6="http://schemas.microsoft.com/office/drawing/2016/5/12/chartex" xmlns:cx7="http://schemas.microsoft.com/office/drawing/2016/5/13/chartex" xmlns:cx8="http://schemas.microsoft.com/office/drawing/2016/5/14/chartex" xmlns:mc="http://schemas.openxmlformats.org/markup-compatibility/2006" xmlns:aink="http://schemas.microsoft.com/office/drawing/2016/ink" xmlns:am3d="http://schemas.microsoft.com/office/drawing/2017/model3d" xmlns:o="urn:schemas-microsoft-com:office:office" xmlns:r="http://schemas.openxmlformats.org/officeDocument/2006/relationships" xmlns:m="http://schemas.openxmlformats.org/officeDocument/2006/math" xmlns:v="urn:schemas-microsoft-com:vml" xmlns:wp14="http://schemas.microsoft.com/office/word/2010/wordprocessingDrawing" xmlns:wp="http://schemas.openxmlformats.org/drawingml/2006/wordprocessingDrawing" xmlns:w10="urn:schemas-microsoft-com:office:word" xmlns:w="http://schemas.openxmlformats.org/wordprocessingml/2006/main" xmlns:w14="http://schemas.microsoft.com/office/word/2010/wordml" xmlns:w15="http://schemas.microsoft.com/office/word/2012/wordml" xmlns:w16cid="http://schemas.microsoft.com/office/word/2016/wordml/cid" xmlns:w16se="http://schemas.microsoft.com/office/word/2015/wordml/symex" xmlns:wpg="http://schemas.microsoft.com/office/word/2010/wordprocessingGroup" xmlns:wpi="http://schemas.microsoft.com/office/word/2010/wordprocessingInk" xmlns:wne="http://schemas.microsoft.com/office/word/2006/wordml" xmlns:wps="http://schemas.microsoft.com/office/word/2010/wordprocessingShape" mc:Ignorable="w14 w15 w16se w16cid wp14">
   <w:p>
     <w:pPr>
       <w:pStyle w:val="Footer"/>
@@ -6354,7 +5508,7 @@
 </file>
 
 <file path=word/footnotes.xml><?xml version="1.0" encoding="utf-8"?>
-<w:footnotes xmlns:wpc="http://schemas.microsoft.com/office/word/2010/wordprocessingCanvas" xmlns:cx="http://schemas.microsoft.com/office/drawing/2014/chartex" xmlns:cx1="http://schemas.microsoft.com/office/drawing/2015/9/8/chartex" xmlns:cx2="http://schemas.microsoft.com/office/drawing/2015/10/21/chartex" xmlns:cx3="http://schemas.microsoft.com/office/drawing/2016/5/9/chartex" xmlns:cx4="http://schemas.microsoft.com/office/drawing/2016/5/10/chartex" xmlns:cx5="http://schemas.microsoft.com/office/drawing/2016/5/11/chartex" xmlns:cx6="http://schemas.microsoft.com/office/drawing/2016/5/12/chartex" xmlns:cx7="http://schemas.microsoft.com/office/drawing/2016/5/13/chartex" xmlns:cx8="http://schemas.microsoft.com/office/drawing/2016/5/14/chartex" xmlns:mc="http://schemas.openxmlformats.org/markup-compatibility/2006" xmlns:aink="http://schemas.microsoft.com/office/drawing/2016/ink" xmlns:am3d="http://schemas.microsoft.com/office/drawing/2017/model3d" xmlns:o="urn:schemas-microsoft-com:office:office" xmlns:r="http://schemas.openxmlformats.org/officeDocument/2006/relationships" xmlns:m="http://schemas.openxmlformats.org/officeDocument/2006/math" xmlns:v="urn:schemas-microsoft-com:vml" xmlns:wp14="http://schemas.microsoft.com/office/word/2010/wordprocessingDrawing" xmlns:wp="http://schemas.openxmlformats.org/drawingml/2006/wordprocessingDrawing" xmlns:w10="urn:schemas-microsoft-com:office:word" xmlns:w="http://schemas.openxmlformats.org/wordprocessingml/2006/main" xmlns:w14="http://schemas.microsoft.com/office/word/2010/wordml" xmlns:w15="http://schemas.microsoft.com/office/word/2012/wordml" xmlns:w16cex="http://schemas.microsoft.com/office/word/2018/wordml/cex" xmlns:w16cid="http://schemas.microsoft.com/office/word/2016/wordml/cid" xmlns:w16="http://schemas.microsoft.com/office/word/2018/wordml" xmlns:w16se="http://schemas.microsoft.com/office/word/2015/wordml/symex" xmlns:wpg="http://schemas.microsoft.com/office/word/2010/wordprocessingGroup" xmlns:wpi="http://schemas.microsoft.com/office/word/2010/wordprocessingInk" xmlns:wne="http://schemas.microsoft.com/office/word/2006/wordml" xmlns:wps="http://schemas.microsoft.com/office/word/2010/wordprocessingShape" mc:Ignorable="w14 w15 w16se w16cid w16 w16cex wp14">
+<w:footnotes xmlns:wpc="http://schemas.microsoft.com/office/word/2010/wordprocessingCanvas" xmlns:cx="http://schemas.microsoft.com/office/drawing/2014/chartex" xmlns:cx1="http://schemas.microsoft.com/office/drawing/2015/9/8/chartex" xmlns:cx2="http://schemas.microsoft.com/office/drawing/2015/10/21/chartex" xmlns:cx3="http://schemas.microsoft.com/office/drawing/2016/5/9/chartex" xmlns:cx4="http://schemas.microsoft.com/office/drawing/2016/5/10/chartex" xmlns:cx5="http://schemas.microsoft.com/office/drawing/2016/5/11/chartex" xmlns:cx6="http://schemas.microsoft.com/office/drawing/2016/5/12/chartex" xmlns:cx7="http://schemas.microsoft.com/office/drawing/2016/5/13/chartex" xmlns:cx8="http://schemas.microsoft.com/office/drawing/2016/5/14/chartex" xmlns:mc="http://schemas.openxmlformats.org/markup-compatibility/2006" xmlns:aink="http://schemas.microsoft.com/office/drawing/2016/ink" xmlns:am3d="http://schemas.microsoft.com/office/drawing/2017/model3d" xmlns:o="urn:schemas-microsoft-com:office:office" xmlns:r="http://schemas.openxmlformats.org/officeDocument/2006/relationships" xmlns:m="http://schemas.openxmlformats.org/officeDocument/2006/math" xmlns:v="urn:schemas-microsoft-com:vml" xmlns:wp14="http://schemas.microsoft.com/office/word/2010/wordprocessingDrawing" xmlns:wp="http://schemas.openxmlformats.org/drawingml/2006/wordprocessingDrawing" xmlns:w10="urn:schemas-microsoft-com:office:word" xmlns:w="http://schemas.openxmlformats.org/wordprocessingml/2006/main" xmlns:w14="http://schemas.microsoft.com/office/word/2010/wordml" xmlns:w15="http://schemas.microsoft.com/office/word/2012/wordml" xmlns:w16cid="http://schemas.microsoft.com/office/word/2016/wordml/cid" xmlns:w16se="http://schemas.microsoft.com/office/word/2015/wordml/symex" xmlns:wpg="http://schemas.microsoft.com/office/word/2010/wordprocessingGroup" xmlns:wpi="http://schemas.microsoft.com/office/word/2010/wordprocessingInk" xmlns:wne="http://schemas.microsoft.com/office/word/2006/wordml" xmlns:wps="http://schemas.microsoft.com/office/word/2010/wordprocessingShape" mc:Ignorable="w14 w15 w16se w16cid wp14">
   <w:footnote w:type="separator" w:id="-1">
     <w:p>
       <w:pPr>
@@ -6379,7 +5533,7 @@
 </file>
 
 <file path=word/header1.xml><?xml version="1.0" encoding="utf-8"?>
-<w:hdr xmlns:wpc="http://schemas.microsoft.com/office/word/2010/wordprocessingCanvas" xmlns:cx="http://schemas.microsoft.com/office/drawing/2014/chartex" xmlns:cx1="http://schemas.microsoft.com/office/drawing/2015/9/8/chartex" xmlns:cx2="http://schemas.microsoft.com/office/drawing/2015/10/21/chartex" xmlns:cx3="http://schemas.microsoft.com/office/drawing/2016/5/9/chartex" xmlns:cx4="http://schemas.microsoft.com/office/drawing/2016/5/10/chartex" xmlns:cx5="http://schemas.microsoft.com/office/drawing/2016/5/11/chartex" xmlns:cx6="http://schemas.microsoft.com/office/drawing/2016/5/12/chartex" xmlns:cx7="http://schemas.microsoft.com/office/drawing/2016/5/13/chartex" xmlns:cx8="http://schemas.microsoft.com/office/drawing/2016/5/14/chartex" xmlns:mc="http://schemas.openxmlformats.org/markup-compatibility/2006" xmlns:aink="http://schemas.microsoft.com/office/drawing/2016/ink" xmlns:am3d="http://schemas.microsoft.com/office/drawing/2017/model3d" xmlns:o="urn:schemas-microsoft-com:office:office" xmlns:r="http://schemas.openxmlformats.org/officeDocument/2006/relationships" xmlns:m="http://schemas.openxmlformats.org/officeDocument/2006/math" xmlns:v="urn:schemas-microsoft-com:vml" xmlns:wp14="http://schemas.microsoft.com/office/word/2010/wordprocessingDrawing" xmlns:wp="http://schemas.openxmlformats.org/drawingml/2006/wordprocessingDrawing" xmlns:w10="urn:schemas-microsoft-com:office:word" xmlns:w="http://schemas.openxmlformats.org/wordprocessingml/2006/main" xmlns:w14="http://schemas.microsoft.com/office/word/2010/wordml" xmlns:w15="http://schemas.microsoft.com/office/word/2012/wordml" xmlns:w16cex="http://schemas.microsoft.com/office/word/2018/wordml/cex" xmlns:w16cid="http://schemas.microsoft.com/office/word/2016/wordml/cid" xmlns:w16="http://schemas.microsoft.com/office/word/2018/wordml" xmlns:w16se="http://schemas.microsoft.com/office/word/2015/wordml/symex" xmlns:wpg="http://schemas.microsoft.com/office/word/2010/wordprocessingGroup" xmlns:wpi="http://schemas.microsoft.com/office/word/2010/wordprocessingInk" xmlns:wne="http://schemas.microsoft.com/office/word/2006/wordml" xmlns:wps="http://schemas.microsoft.com/office/word/2010/wordprocessingShape" mc:Ignorable="w14 w15 w16se w16cid w16 w16cex wp14">
+<w:hdr xmlns:wpc="http://schemas.microsoft.com/office/word/2010/wordprocessingCanvas" xmlns:cx="http://schemas.microsoft.com/office/drawing/2014/chartex" xmlns:cx1="http://schemas.microsoft.com/office/drawing/2015/9/8/chartex" xmlns:cx2="http://schemas.microsoft.com/office/drawing/2015/10/21/chartex" xmlns:cx3="http://schemas.microsoft.com/office/drawing/2016/5/9/chartex" xmlns:cx4="http://schemas.microsoft.com/office/drawing/2016/5/10/chartex" xmlns:cx5="http://schemas.microsoft.com/office/drawing/2016/5/11/chartex" xmlns:cx6="http://schemas.microsoft.com/office/drawing/2016/5/12/chartex" xmlns:cx7="http://schemas.microsoft.com/office/drawing/2016/5/13/chartex" xmlns:cx8="http://schemas.microsoft.com/office/drawing/2016/5/14/chartex" xmlns:mc="http://schemas.openxmlformats.org/markup-compatibility/2006" xmlns:aink="http://schemas.microsoft.com/office/drawing/2016/ink" xmlns:am3d="http://schemas.microsoft.com/office/drawing/2017/model3d" xmlns:o="urn:schemas-microsoft-com:office:office" xmlns:r="http://schemas.openxmlformats.org/officeDocument/2006/relationships" xmlns:m="http://schemas.openxmlformats.org/officeDocument/2006/math" xmlns:v="urn:schemas-microsoft-com:vml" xmlns:wp14="http://schemas.microsoft.com/office/word/2010/wordprocessingDrawing" xmlns:wp="http://schemas.openxmlformats.org/drawingml/2006/wordprocessingDrawing" xmlns:w10="urn:schemas-microsoft-com:office:word" xmlns:w="http://schemas.openxmlformats.org/wordprocessingml/2006/main" xmlns:w14="http://schemas.microsoft.com/office/word/2010/wordml" xmlns:w15="http://schemas.microsoft.com/office/word/2012/wordml" xmlns:w16cid="http://schemas.microsoft.com/office/word/2016/wordml/cid" xmlns:w16se="http://schemas.microsoft.com/office/word/2015/wordml/symex" xmlns:wpg="http://schemas.microsoft.com/office/word/2010/wordprocessingGroup" xmlns:wpi="http://schemas.microsoft.com/office/word/2010/wordprocessingInk" xmlns:wne="http://schemas.microsoft.com/office/word/2006/wordml" xmlns:wps="http://schemas.microsoft.com/office/word/2010/wordprocessingShape" mc:Ignorable="w14 w15 w16se w16cid wp14">
   <w:p>
     <w:pPr>
       <w:pStyle w:val="Header"/>
@@ -6389,7 +5543,7 @@
 </file>
 
 <file path=word/header2.xml><?xml version="1.0" encoding="utf-8"?>
-<w:hdr xmlns:wpc="http://schemas.microsoft.com/office/word/2010/wordprocessingCanvas" xmlns:cx="http://schemas.microsoft.com/office/drawing/2014/chartex" xmlns:cx1="http://schemas.microsoft.com/office/drawing/2015/9/8/chartex" xmlns:cx2="http://schemas.microsoft.com/office/drawing/2015/10/21/chartex" xmlns:cx3="http://schemas.microsoft.com/office/drawing/2016/5/9/chartex" xmlns:cx4="http://schemas.microsoft.com/office/drawing/2016/5/10/chartex" xmlns:cx5="http://schemas.microsoft.com/office/drawing/2016/5/11/chartex" xmlns:cx6="http://schemas.microsoft.com/office/drawing/2016/5/12/chartex" xmlns:cx7="http://schemas.microsoft.com/office/drawing/2016/5/13/chartex" xmlns:cx8="http://schemas.microsoft.com/office/drawing/2016/5/14/chartex" xmlns:mc="http://schemas.openxmlformats.org/markup-compatibility/2006" xmlns:aink="http://schemas.microsoft.com/office/drawing/2016/ink" xmlns:am3d="http://schemas.microsoft.com/office/drawing/2017/model3d" xmlns:o="urn:schemas-microsoft-com:office:office" xmlns:r="http://schemas.openxmlformats.org/officeDocument/2006/relationships" xmlns:m="http://schemas.openxmlformats.org/officeDocument/2006/math" xmlns:v="urn:schemas-microsoft-com:vml" xmlns:wp14="http://schemas.microsoft.com/office/word/2010/wordprocessingDrawing" xmlns:wp="http://schemas.openxmlformats.org/drawingml/2006/wordprocessingDrawing" xmlns:w10="urn:schemas-microsoft-com:office:word" xmlns:w="http://schemas.openxmlformats.org/wordprocessingml/2006/main" xmlns:w14="http://schemas.microsoft.com/office/word/2010/wordml" xmlns:w15="http://schemas.microsoft.com/office/word/2012/wordml" xmlns:w16cex="http://schemas.microsoft.com/office/word/2018/wordml/cex" xmlns:w16cid="http://schemas.microsoft.com/office/word/2016/wordml/cid" xmlns:w16="http://schemas.microsoft.com/office/word/2018/wordml" xmlns:w16se="http://schemas.microsoft.com/office/word/2015/wordml/symex" xmlns:wpg="http://schemas.microsoft.com/office/word/2010/wordprocessingGroup" xmlns:wpi="http://schemas.microsoft.com/office/word/2010/wordprocessingInk" xmlns:wne="http://schemas.microsoft.com/office/word/2006/wordml" xmlns:wps="http://schemas.microsoft.com/office/word/2010/wordprocessingShape" mc:Ignorable="w14 w15 w16se w16cid w16 w16cex wp14">
+<w:hdr xmlns:wpc="http://schemas.microsoft.com/office/word/2010/wordprocessingCanvas" xmlns:cx="http://schemas.microsoft.com/office/drawing/2014/chartex" xmlns:cx1="http://schemas.microsoft.com/office/drawing/2015/9/8/chartex" xmlns:cx2="http://schemas.microsoft.com/office/drawing/2015/10/21/chartex" xmlns:cx3="http://schemas.microsoft.com/office/drawing/2016/5/9/chartex" xmlns:cx4="http://schemas.microsoft.com/office/drawing/2016/5/10/chartex" xmlns:cx5="http://schemas.microsoft.com/office/drawing/2016/5/11/chartex" xmlns:cx6="http://schemas.microsoft.com/office/drawing/2016/5/12/chartex" xmlns:cx7="http://schemas.microsoft.com/office/drawing/2016/5/13/chartex" xmlns:cx8="http://schemas.microsoft.com/office/drawing/2016/5/14/chartex" xmlns:mc="http://schemas.openxmlformats.org/markup-compatibility/2006" xmlns:aink="http://schemas.microsoft.com/office/drawing/2016/ink" xmlns:am3d="http://schemas.microsoft.com/office/drawing/2017/model3d" xmlns:o="urn:schemas-microsoft-com:office:office" xmlns:r="http://schemas.openxmlformats.org/officeDocument/2006/relationships" xmlns:m="http://schemas.openxmlformats.org/officeDocument/2006/math" xmlns:v="urn:schemas-microsoft-com:vml" xmlns:wp14="http://schemas.microsoft.com/office/word/2010/wordprocessingDrawing" xmlns:wp="http://schemas.openxmlformats.org/drawingml/2006/wordprocessingDrawing" xmlns:w10="urn:schemas-microsoft-com:office:word" xmlns:w="http://schemas.openxmlformats.org/wordprocessingml/2006/main" xmlns:w14="http://schemas.microsoft.com/office/word/2010/wordml" xmlns:w15="http://schemas.microsoft.com/office/word/2012/wordml" xmlns:w16cid="http://schemas.microsoft.com/office/word/2016/wordml/cid" xmlns:w16se="http://schemas.microsoft.com/office/word/2015/wordml/symex" xmlns:wpg="http://schemas.microsoft.com/office/word/2010/wordprocessingGroup" xmlns:wpi="http://schemas.microsoft.com/office/word/2010/wordprocessingInk" xmlns:wne="http://schemas.microsoft.com/office/word/2006/wordml" xmlns:wps="http://schemas.microsoft.com/office/word/2010/wordprocessingShape" mc:Ignorable="w14 w15 w16se w16cid wp14">
   <w:p>
     <w:pPr>
       <w:pStyle w:val="Header"/>
@@ -6399,7 +5553,7 @@
 </file>
 
 <file path=word/header3.xml><?xml version="1.0" encoding="utf-8"?>
-<w:hdr xmlns:wpc="http://schemas.microsoft.com/office/word/2010/wordprocessingCanvas" xmlns:cx="http://schemas.microsoft.com/office/drawing/2014/chartex" xmlns:cx1="http://schemas.microsoft.com/office/drawing/2015/9/8/chartex" xmlns:cx2="http://schemas.microsoft.com/office/drawing/2015/10/21/chartex" xmlns:cx3="http://schemas.microsoft.com/office/drawing/2016/5/9/chartex" xmlns:cx4="http://schemas.microsoft.com/office/drawing/2016/5/10/chartex" xmlns:cx5="http://schemas.microsoft.com/office/drawing/2016/5/11/chartex" xmlns:cx6="http://schemas.microsoft.com/office/drawing/2016/5/12/chartex" xmlns:cx7="http://schemas.microsoft.com/office/drawing/2016/5/13/chartex" xmlns:cx8="http://schemas.microsoft.com/office/drawing/2016/5/14/chartex" xmlns:mc="http://schemas.openxmlformats.org/markup-compatibility/2006" xmlns:aink="http://schemas.microsoft.com/office/drawing/2016/ink" xmlns:am3d="http://schemas.microsoft.com/office/drawing/2017/model3d" xmlns:o="urn:schemas-microsoft-com:office:office" xmlns:r="http://schemas.openxmlformats.org/officeDocument/2006/relationships" xmlns:m="http://schemas.openxmlformats.org/officeDocument/2006/math" xmlns:v="urn:schemas-microsoft-com:vml" xmlns:wp14="http://schemas.microsoft.com/office/word/2010/wordprocessingDrawing" xmlns:wp="http://schemas.openxmlformats.org/drawingml/2006/wordprocessingDrawing" xmlns:w10="urn:schemas-microsoft-com:office:word" xmlns:w="http://schemas.openxmlformats.org/wordprocessingml/2006/main" xmlns:w14="http://schemas.microsoft.com/office/word/2010/wordml" xmlns:w15="http://schemas.microsoft.com/office/word/2012/wordml" xmlns:w16cex="http://schemas.microsoft.com/office/word/2018/wordml/cex" xmlns:w16cid="http://schemas.microsoft.com/office/word/2016/wordml/cid" xmlns:w16="http://schemas.microsoft.com/office/word/2018/wordml" xmlns:w16se="http://schemas.microsoft.com/office/word/2015/wordml/symex" xmlns:wpg="http://schemas.microsoft.com/office/word/2010/wordprocessingGroup" xmlns:wpi="http://schemas.microsoft.com/office/word/2010/wordprocessingInk" xmlns:wne="http://schemas.microsoft.com/office/word/2006/wordml" xmlns:wps="http://schemas.microsoft.com/office/word/2010/wordprocessingShape" mc:Ignorable="w14 w15 w16se w16cid w16 w16cex wp14">
+<w:hdr xmlns:wpc="http://schemas.microsoft.com/office/word/2010/wordprocessingCanvas" xmlns:cx="http://schemas.microsoft.com/office/drawing/2014/chartex" xmlns:cx1="http://schemas.microsoft.com/office/drawing/2015/9/8/chartex" xmlns:cx2="http://schemas.microsoft.com/office/drawing/2015/10/21/chartex" xmlns:cx3="http://schemas.microsoft.com/office/drawing/2016/5/9/chartex" xmlns:cx4="http://schemas.microsoft.com/office/drawing/2016/5/10/chartex" xmlns:cx5="http://schemas.microsoft.com/office/drawing/2016/5/11/chartex" xmlns:cx6="http://schemas.microsoft.com/office/drawing/2016/5/12/chartex" xmlns:cx7="http://schemas.microsoft.com/office/drawing/2016/5/13/chartex" xmlns:cx8="http://schemas.microsoft.com/office/drawing/2016/5/14/chartex" xmlns:mc="http://schemas.openxmlformats.org/markup-compatibility/2006" xmlns:aink="http://schemas.microsoft.com/office/drawing/2016/ink" xmlns:am3d="http://schemas.microsoft.com/office/drawing/2017/model3d" xmlns:o="urn:schemas-microsoft-com:office:office" xmlns:r="http://schemas.openxmlformats.org/officeDocument/2006/relationships" xmlns:m="http://schemas.openxmlformats.org/officeDocument/2006/math" xmlns:v="urn:schemas-microsoft-com:vml" xmlns:wp14="http://schemas.microsoft.com/office/word/2010/wordprocessingDrawing" xmlns:wp="http://schemas.openxmlformats.org/drawingml/2006/wordprocessingDrawing" xmlns:w10="urn:schemas-microsoft-com:office:word" xmlns:w="http://schemas.openxmlformats.org/wordprocessingml/2006/main" xmlns:w14="http://schemas.microsoft.com/office/word/2010/wordml" xmlns:w15="http://schemas.microsoft.com/office/word/2012/wordml" xmlns:w16cid="http://schemas.microsoft.com/office/word/2016/wordml/cid" xmlns:w16se="http://schemas.microsoft.com/office/word/2015/wordml/symex" xmlns:wpg="http://schemas.microsoft.com/office/word/2010/wordprocessingGroup" xmlns:wpi="http://schemas.microsoft.com/office/word/2010/wordprocessingInk" xmlns:wne="http://schemas.microsoft.com/office/word/2006/wordml" xmlns:wps="http://schemas.microsoft.com/office/word/2010/wordprocessingShape" mc:Ignorable="w14 w15 w16se w16cid wp14">
   <w:p>
     <w:pPr>
       <w:pStyle w:val="Header"/>
@@ -6409,7 +5563,7 @@
 </file>
 
 <file path=word/numbering.xml><?xml version="1.0" encoding="utf-8"?>
-<w:numbering xmlns:wpc="http://schemas.microsoft.com/office/word/2010/wordprocessingCanvas" xmlns:cx="http://schemas.microsoft.com/office/drawing/2014/chartex" xmlns:cx1="http://schemas.microsoft.com/office/drawing/2015/9/8/chartex" xmlns:cx2="http://schemas.microsoft.com/office/drawing/2015/10/21/chartex" xmlns:cx3="http://schemas.microsoft.com/office/drawing/2016/5/9/chartex" xmlns:cx4="http://schemas.microsoft.com/office/drawing/2016/5/10/chartex" xmlns:cx5="http://schemas.microsoft.com/office/drawing/2016/5/11/chartex" xmlns:cx6="http://schemas.microsoft.com/office/drawing/2016/5/12/chartex" xmlns:cx7="http://schemas.microsoft.com/office/drawing/2016/5/13/chartex" xmlns:cx8="http://schemas.microsoft.com/office/drawing/2016/5/14/chartex" xmlns:mc="http://schemas.openxmlformats.org/markup-compatibility/2006" xmlns:aink="http://schemas.microsoft.com/office/drawing/2016/ink" xmlns:am3d="http://schemas.microsoft.com/office/drawing/2017/model3d" xmlns:o="urn:schemas-microsoft-com:office:office" xmlns:r="http://schemas.openxmlformats.org/officeDocument/2006/relationships" xmlns:m="http://schemas.openxmlformats.org/officeDocument/2006/math" xmlns:v="urn:schemas-microsoft-com:vml" xmlns:wp14="http://schemas.microsoft.com/office/word/2010/wordprocessingDrawing" xmlns:wp="http://schemas.openxmlformats.org/drawingml/2006/wordprocessingDrawing" xmlns:w10="urn:schemas-microsoft-com:office:word" xmlns:w="http://schemas.openxmlformats.org/wordprocessingml/2006/main" xmlns:w14="http://schemas.microsoft.com/office/word/2010/wordml" xmlns:w15="http://schemas.microsoft.com/office/word/2012/wordml" xmlns:w16cex="http://schemas.microsoft.com/office/word/2018/wordml/cex" xmlns:w16cid="http://schemas.microsoft.com/office/word/2016/wordml/cid" xmlns:w16="http://schemas.microsoft.com/office/word/2018/wordml" xmlns:w16se="http://schemas.microsoft.com/office/word/2015/wordml/symex" xmlns:wpg="http://schemas.microsoft.com/office/word/2010/wordprocessingGroup" xmlns:wpi="http://schemas.microsoft.com/office/word/2010/wordprocessingInk" xmlns:wne="http://schemas.microsoft.com/office/word/2006/wordml" xmlns:wps="http://schemas.microsoft.com/office/word/2010/wordprocessingShape" mc:Ignorable="w14 w15 w16se w16cid w16 w16cex wp14">
+<w:numbering xmlns:wpc="http://schemas.microsoft.com/office/word/2010/wordprocessingCanvas" xmlns:cx="http://schemas.microsoft.com/office/drawing/2014/chartex" xmlns:cx1="http://schemas.microsoft.com/office/drawing/2015/9/8/chartex" xmlns:cx2="http://schemas.microsoft.com/office/drawing/2015/10/21/chartex" xmlns:cx3="http://schemas.microsoft.com/office/drawing/2016/5/9/chartex" xmlns:cx4="http://schemas.microsoft.com/office/drawing/2016/5/10/chartex" xmlns:cx5="http://schemas.microsoft.com/office/drawing/2016/5/11/chartex" xmlns:cx6="http://schemas.microsoft.com/office/drawing/2016/5/12/chartex" xmlns:cx7="http://schemas.microsoft.com/office/drawing/2016/5/13/chartex" xmlns:cx8="http://schemas.microsoft.com/office/drawing/2016/5/14/chartex" xmlns:mc="http://schemas.openxmlformats.org/markup-compatibility/2006" xmlns:aink="http://schemas.microsoft.com/office/drawing/2016/ink" xmlns:am3d="http://schemas.microsoft.com/office/drawing/2017/model3d" xmlns:o="urn:schemas-microsoft-com:office:office" xmlns:r="http://schemas.openxmlformats.org/officeDocument/2006/relationships" xmlns:m="http://schemas.openxmlformats.org/officeDocument/2006/math" xmlns:v="urn:schemas-microsoft-com:vml" xmlns:wp14="http://schemas.microsoft.com/office/word/2010/wordprocessingDrawing" xmlns:wp="http://schemas.openxmlformats.org/drawingml/2006/wordprocessingDrawing" xmlns:w10="urn:schemas-microsoft-com:office:word" xmlns:w="http://schemas.openxmlformats.org/wordprocessingml/2006/main" xmlns:w14="http://schemas.microsoft.com/office/word/2010/wordml" xmlns:w15="http://schemas.microsoft.com/office/word/2012/wordml" xmlns:w16cid="http://schemas.microsoft.com/office/word/2016/wordml/cid" xmlns:w16se="http://schemas.microsoft.com/office/word/2015/wordml/symex" xmlns:wpg="http://schemas.microsoft.com/office/word/2010/wordprocessingGroup" xmlns:wpi="http://schemas.microsoft.com/office/word/2010/wordprocessingInk" xmlns:wne="http://schemas.microsoft.com/office/word/2006/wordml" xmlns:wps="http://schemas.microsoft.com/office/word/2010/wordprocessingShape" mc:Ignorable="w14 w15 w16se w16cid wp14">
   <w:abstractNum w:abstractNumId="0" w15:restartNumberingAfterBreak="0">
     <w:nsid w:val="00000001"/>
     <w:multiLevelType w:val="hybridMultilevel"/>
@@ -8490,7 +7644,7 @@
 </file>
 
 <file path=word/styles.xml><?xml version="1.0" encoding="utf-8"?>
-<w:styles xmlns:mc="http://schemas.openxmlformats.org/markup-compatibility/2006" xmlns:r="http://schemas.openxmlformats.org/officeDocument/2006/relationships" xmlns:w="http://schemas.openxmlformats.org/wordprocessingml/2006/main" xmlns:w14="http://schemas.microsoft.com/office/word/2010/wordml" xmlns:w15="http://schemas.microsoft.com/office/word/2012/wordml" xmlns:w16cex="http://schemas.microsoft.com/office/word/2018/wordml/cex" xmlns:w16cid="http://schemas.microsoft.com/office/word/2016/wordml/cid" xmlns:w16="http://schemas.microsoft.com/office/word/2018/wordml" xmlns:w16se="http://schemas.microsoft.com/office/word/2015/wordml/symex" mc:Ignorable="w14 w15 w16se w16cid w16 w16cex">
+<w:styles xmlns:mc="http://schemas.openxmlformats.org/markup-compatibility/2006" xmlns:r="http://schemas.openxmlformats.org/officeDocument/2006/relationships" xmlns:w="http://schemas.openxmlformats.org/wordprocessingml/2006/main" xmlns:w14="http://schemas.microsoft.com/office/word/2010/wordml" xmlns:w15="http://schemas.microsoft.com/office/word/2012/wordml" xmlns:w16cid="http://schemas.microsoft.com/office/word/2016/wordml/cid" xmlns:w16se="http://schemas.microsoft.com/office/word/2015/wordml/symex" mc:Ignorable="w14 w15 w16se w16cid">
   <w:docDefaults>
     <w:rPrDefault>
       <w:rPr>

</xml_diff>